<commit_message>
Update notes with builder design pattern
</commit_message>
<xml_diff>
--- a/Notes.docx
+++ b/Notes.docx
@@ -4,7 +4,7 @@
   <w:body>
     <w:p>
       <w:pPr>
-        <w:pStyle w:val="ListParagraph"/>
+        <w:pStyle w:val="Akapitzlist"/>
         <w:numPr>
           <w:ilvl w:val="0"/>
           <w:numId w:val="1"/>
@@ -16,7 +16,7 @@
     </w:p>
     <w:p>
       <w:pPr>
-        <w:pStyle w:val="ListParagraph"/>
+        <w:pStyle w:val="Akapitzlist"/>
         <w:numPr>
           <w:ilvl w:val="0"/>
           <w:numId w:val="5"/>
@@ -28,7 +28,7 @@
     </w:p>
     <w:p>
       <w:pPr>
-        <w:pStyle w:val="ListParagraph"/>
+        <w:pStyle w:val="Akapitzlist"/>
         <w:numPr>
           <w:ilvl w:val="1"/>
           <w:numId w:val="5"/>
@@ -40,7 +40,7 @@
     </w:p>
     <w:p>
       <w:pPr>
-        <w:pStyle w:val="ListParagraph"/>
+        <w:pStyle w:val="Akapitzlist"/>
         <w:numPr>
           <w:ilvl w:val="2"/>
           <w:numId w:val="5"/>
@@ -52,7 +52,7 @@
     </w:p>
     <w:p>
       <w:pPr>
-        <w:pStyle w:val="ListParagraph"/>
+        <w:pStyle w:val="Akapitzlist"/>
         <w:numPr>
           <w:ilvl w:val="2"/>
           <w:numId w:val="5"/>
@@ -64,7 +64,7 @@
     </w:p>
     <w:p>
       <w:pPr>
-        <w:pStyle w:val="ListParagraph"/>
+        <w:pStyle w:val="Akapitzlist"/>
         <w:numPr>
           <w:ilvl w:val="2"/>
           <w:numId w:val="5"/>
@@ -79,7 +79,7 @@
     </w:p>
     <w:p>
       <w:pPr>
-        <w:pStyle w:val="ListParagraph"/>
+        <w:pStyle w:val="Akapitzlist"/>
         <w:numPr>
           <w:ilvl w:val="1"/>
           <w:numId w:val="5"/>
@@ -97,7 +97,7 @@
     </w:p>
     <w:p>
       <w:pPr>
-        <w:pStyle w:val="ListParagraph"/>
+        <w:pStyle w:val="Akapitzlist"/>
         <w:numPr>
           <w:ilvl w:val="2"/>
           <w:numId w:val="5"/>
@@ -109,7 +109,7 @@
     </w:p>
     <w:p>
       <w:pPr>
-        <w:pStyle w:val="ListParagraph"/>
+        <w:pStyle w:val="Akapitzlist"/>
         <w:numPr>
           <w:ilvl w:val="2"/>
           <w:numId w:val="5"/>
@@ -121,7 +121,7 @@
     </w:p>
     <w:p>
       <w:pPr>
-        <w:pStyle w:val="ListParagraph"/>
+        <w:pStyle w:val="Akapitzlist"/>
         <w:numPr>
           <w:ilvl w:val="2"/>
           <w:numId w:val="5"/>
@@ -136,7 +136,7 @@
     </w:p>
     <w:p>
       <w:pPr>
-        <w:pStyle w:val="ListParagraph"/>
+        <w:pStyle w:val="Akapitzlist"/>
         <w:numPr>
           <w:ilvl w:val="1"/>
           <w:numId w:val="5"/>
@@ -148,7 +148,7 @@
     </w:p>
     <w:p>
       <w:pPr>
-        <w:pStyle w:val="ListParagraph"/>
+        <w:pStyle w:val="Akapitzlist"/>
         <w:numPr>
           <w:ilvl w:val="2"/>
           <w:numId w:val="5"/>
@@ -160,17 +160,17 @@
     </w:p>
     <w:p>
       <w:pPr>
-        <w:pStyle w:val="ListParagraph"/>
-      </w:pPr>
-    </w:p>
-    <w:p>
-      <w:pPr>
-        <w:pStyle w:val="ListParagraph"/>
-      </w:pPr>
-    </w:p>
-    <w:p>
-      <w:pPr>
-        <w:pStyle w:val="ListParagraph"/>
+        <w:pStyle w:val="Akapitzlist"/>
+      </w:pPr>
+    </w:p>
+    <w:p>
+      <w:pPr>
+        <w:pStyle w:val="Akapitzlist"/>
+      </w:pPr>
+    </w:p>
+    <w:p>
+      <w:pPr>
+        <w:pStyle w:val="Akapitzlist"/>
         <w:numPr>
           <w:ilvl w:val="0"/>
           <w:numId w:val="1"/>
@@ -182,7 +182,7 @@
     </w:p>
     <w:p>
       <w:pPr>
-        <w:pStyle w:val="ListParagraph"/>
+        <w:pStyle w:val="Akapitzlist"/>
         <w:numPr>
           <w:ilvl w:val="0"/>
           <w:numId w:val="3"/>
@@ -194,7 +194,7 @@
     </w:p>
     <w:p>
       <w:pPr>
-        <w:pStyle w:val="ListParagraph"/>
+        <w:pStyle w:val="Akapitzlist"/>
         <w:numPr>
           <w:ilvl w:val="1"/>
           <w:numId w:val="3"/>
@@ -206,7 +206,7 @@
     </w:p>
     <w:p>
       <w:pPr>
-        <w:pStyle w:val="ListParagraph"/>
+        <w:pStyle w:val="Akapitzlist"/>
         <w:numPr>
           <w:ilvl w:val="1"/>
           <w:numId w:val="3"/>
@@ -218,30 +218,14 @@
     </w:p>
     <w:p>
       <w:pPr>
-        <w:pStyle w:val="ListParagraph"/>
+        <w:pStyle w:val="Akapitzlist"/>
         <w:numPr>
           <w:ilvl w:val="1"/>
           <w:numId w:val="3"/>
         </w:numPr>
       </w:pPr>
       <w:r>
-        <w:t xml:space="preserve">Example is having a journal with title and </w:t>
-      </w:r>
-      <w:proofErr w:type="spellStart"/>
-      <w:r>
-        <w:t>add_</w:t>
-      </w:r>
-      <w:proofErr w:type="gramStart"/>
-      <w:r>
-        <w:t>entry</w:t>
-      </w:r>
-      <w:proofErr w:type="spellEnd"/>
-      <w:r>
-        <w:t>(</w:t>
-      </w:r>
-      <w:proofErr w:type="gramEnd"/>
-      <w:r>
-        <w:t>) method. Bad idea is to add new functionality to this class for saving journal to file. In case we have a lot of classes operating on strings, it would lead us to copying this functionality to other classes. It is better to create separate class for new concern (</w:t>
+        <w:t>Example is having a journal with title and add_entry() method. Bad idea is to add new functionality to this class for saving journal to file. In case we have a lot of classes operating on strings, it would lead us to copying this functionality to other classes. It is better to create separate class for new concern (</w:t>
       </w:r>
       <w:r>
         <w:t>interfacing with files).</w:t>
@@ -249,7 +233,7 @@
     </w:p>
     <w:p>
       <w:pPr>
-        <w:pStyle w:val="ListParagraph"/>
+        <w:pStyle w:val="Akapitzlist"/>
         <w:numPr>
           <w:ilvl w:val="0"/>
           <w:numId w:val="3"/>
@@ -261,7 +245,7 @@
     </w:p>
     <w:p>
       <w:pPr>
-        <w:pStyle w:val="ListParagraph"/>
+        <w:pStyle w:val="Akapitzlist"/>
         <w:numPr>
           <w:ilvl w:val="1"/>
           <w:numId w:val="3"/>
@@ -273,44 +257,31 @@
     </w:p>
     <w:p>
       <w:pPr>
-        <w:pStyle w:val="ListParagraph"/>
+        <w:pStyle w:val="Akapitzlist"/>
         <w:numPr>
           <w:ilvl w:val="1"/>
           <w:numId w:val="3"/>
         </w:numPr>
       </w:pPr>
       <w:r>
-        <w:t xml:space="preserve">It is better to not come back to same class as it is already tested </w:t>
-      </w:r>
-      <w:proofErr w:type="gramStart"/>
-      <w:r>
-        <w:t>and also</w:t>
-      </w:r>
-      <w:proofErr w:type="gramEnd"/>
-      <w:r>
-        <w:t xml:space="preserve"> client maybe would have to recompile client program to use new library</w:t>
-      </w:r>
-    </w:p>
-    <w:p>
-      <w:pPr>
-        <w:pStyle w:val="ListParagraph"/>
+        <w:t>It is better to not come back to same class as it is already tested and also client maybe would have to recompile client program to use new library</w:t>
+      </w:r>
+    </w:p>
+    <w:p>
+      <w:pPr>
+        <w:pStyle w:val="Akapitzlist"/>
         <w:numPr>
           <w:ilvl w:val="0"/>
           <w:numId w:val="3"/>
         </w:numPr>
       </w:pPr>
-      <w:proofErr w:type="spellStart"/>
-      <w:r>
-        <w:t>Liskov</w:t>
-      </w:r>
-      <w:proofErr w:type="spellEnd"/>
-      <w:r>
-        <w:t xml:space="preserve"> substitution principle</w:t>
-      </w:r>
-    </w:p>
-    <w:p>
-      <w:pPr>
-        <w:pStyle w:val="ListParagraph"/>
+      <w:r>
+        <w:t>Liskov substitution principle</w:t>
+      </w:r>
+    </w:p>
+    <w:p>
+      <w:pPr>
+        <w:pStyle w:val="Akapitzlist"/>
         <w:numPr>
           <w:ilvl w:val="1"/>
           <w:numId w:val="3"/>
@@ -322,7 +293,7 @@
     </w:p>
     <w:p>
       <w:pPr>
-        <w:pStyle w:val="ListParagraph"/>
+        <w:pStyle w:val="Akapitzlist"/>
         <w:numPr>
           <w:ilvl w:val="1"/>
           <w:numId w:val="3"/>
@@ -334,7 +305,7 @@
     </w:p>
     <w:p>
       <w:pPr>
-        <w:pStyle w:val="ListParagraph"/>
+        <w:pStyle w:val="Akapitzlist"/>
         <w:numPr>
           <w:ilvl w:val="0"/>
           <w:numId w:val="3"/>
@@ -346,7 +317,7 @@
     </w:p>
     <w:p>
       <w:pPr>
-        <w:pStyle w:val="ListParagraph"/>
+        <w:pStyle w:val="Akapitzlist"/>
         <w:numPr>
           <w:ilvl w:val="1"/>
           <w:numId w:val="3"/>
@@ -358,43 +329,19 @@
     </w:p>
     <w:p>
       <w:pPr>
-        <w:pStyle w:val="ListParagraph"/>
+        <w:pStyle w:val="Akapitzlist"/>
         <w:numPr>
           <w:ilvl w:val="1"/>
           <w:numId w:val="3"/>
         </w:numPr>
       </w:pPr>
       <w:r>
-        <w:t xml:space="preserve">Example with </w:t>
-      </w:r>
-      <w:proofErr w:type="spellStart"/>
-      <w:r>
-        <w:t>IMachine</w:t>
-      </w:r>
-      <w:proofErr w:type="spellEnd"/>
-      <w:r>
-        <w:t xml:space="preserve"> witch were able to </w:t>
-      </w:r>
-      <w:proofErr w:type="gramStart"/>
-      <w:r>
-        <w:t>print(</w:t>
-      </w:r>
-      <w:proofErr w:type="gramEnd"/>
-      <w:r>
-        <w:t xml:space="preserve">), scan() and fax(). Every class inheriting from this interface has to implement all of </w:t>
-      </w:r>
-      <w:proofErr w:type="gramStart"/>
-      <w:r>
-        <w:t>these function</w:t>
-      </w:r>
-      <w:proofErr w:type="gramEnd"/>
-      <w:r>
-        <w:t xml:space="preserve"> even if it is only printer</w:t>
-      </w:r>
-    </w:p>
-    <w:p>
-      <w:pPr>
-        <w:pStyle w:val="ListParagraph"/>
+        <w:t>Example with IMachine witch were able to print(), scan() and fax(). Every class inheriting from this interface has to implement all of these function even if it is only printer</w:t>
+      </w:r>
+    </w:p>
+    <w:p>
+      <w:pPr>
+        <w:pStyle w:val="Akapitzlist"/>
         <w:numPr>
           <w:ilvl w:val="0"/>
           <w:numId w:val="3"/>
@@ -406,7 +353,7 @@
     </w:p>
     <w:p>
       <w:pPr>
-        <w:pStyle w:val="ListParagraph"/>
+        <w:pStyle w:val="Akapitzlist"/>
         <w:numPr>
           <w:ilvl w:val="1"/>
           <w:numId w:val="3"/>
@@ -419,7 +366,7 @@
     <w:p/>
     <w:p>
       <w:pPr>
-        <w:pStyle w:val="ListParagraph"/>
+        <w:pStyle w:val="Akapitzlist"/>
         <w:numPr>
           <w:ilvl w:val="0"/>
           <w:numId w:val="1"/>
@@ -427,6 +374,36 @@
       </w:pPr>
       <w:r>
         <w:t>Builder</w:t>
+      </w:r>
+    </w:p>
+    <w:p>
+      <w:pPr>
+        <w:pStyle w:val="Akapitzlist"/>
+        <w:numPr>
+          <w:ilvl w:val="0"/>
+          <w:numId w:val="3"/>
+        </w:numPr>
+      </w:pPr>
+      <w:r>
+        <w:t xml:space="preserve">Instead of creating a component in user code, you create specialized class/structure to create </w:t>
+      </w:r>
+      <w:r>
+        <w:t xml:space="preserve">(build) </w:t>
+      </w:r>
+      <w:r>
+        <w:t>this component (encapsulate this component) and work with whis component</w:t>
+      </w:r>
+    </w:p>
+    <w:p>
+      <w:pPr>
+        <w:pStyle w:val="Akapitzlist"/>
+        <w:numPr>
+          <w:ilvl w:val="0"/>
+          <w:numId w:val="3"/>
+        </w:numPr>
+      </w:pPr>
+      <w:r>
+        <w:t>If you want to force user to not use component, you can make ctrors private and add friend class builder into component.</w:t>
       </w:r>
     </w:p>
     <w:sectPr>
@@ -1371,17 +1348,17 @@
     <w:lsdException w:name="Unresolved Mention" w:semiHidden="1" w:unhideWhenUsed="1"/>
     <w:lsdException w:name="Smart Link" w:semiHidden="1" w:unhideWhenUsed="1"/>
   </w:latentStyles>
-  <w:style w:type="paragraph" w:default="1" w:styleId="Normal">
+  <w:style w:type="paragraph" w:default="1" w:styleId="Normalny">
     <w:name w:val="Normal"/>
     <w:qFormat/>
   </w:style>
-  <w:style w:type="character" w:default="1" w:styleId="DefaultParagraphFont">
+  <w:style w:type="character" w:default="1" w:styleId="Domylnaczcionkaakapitu">
     <w:name w:val="Default Paragraph Font"/>
     <w:uiPriority w:val="1"/>
     <w:semiHidden/>
     <w:unhideWhenUsed/>
   </w:style>
-  <w:style w:type="table" w:default="1" w:styleId="TableNormal">
+  <w:style w:type="table" w:default="1" w:styleId="Standardowy">
     <w:name w:val="Normal Table"/>
     <w:uiPriority w:val="99"/>
     <w:semiHidden/>
@@ -1396,15 +1373,15 @@
       </w:tblCellMar>
     </w:tblPr>
   </w:style>
-  <w:style w:type="numbering" w:default="1" w:styleId="NoList">
+  <w:style w:type="numbering" w:default="1" w:styleId="Bezlisty">
     <w:name w:val="No List"/>
     <w:uiPriority w:val="99"/>
     <w:semiHidden/>
     <w:unhideWhenUsed/>
   </w:style>
-  <w:style w:type="paragraph" w:styleId="ListParagraph">
+  <w:style w:type="paragraph" w:styleId="Akapitzlist">
     <w:name w:val="List Paragraph"/>
-    <w:basedOn w:val="Normal"/>
+    <w:basedOn w:val="Normalny"/>
     <w:uiPriority w:val="34"/>
     <w:qFormat/>
     <w:rsid w:val="0002531C"/>

</xml_diff>

<commit_message>
Add notes about Singleton
</commit_message>
<xml_diff>
--- a/Notes.docx
+++ b/Notes.docx
@@ -4,7 +4,7 @@
   <w:body>
     <w:p>
       <w:pPr>
-        <w:pStyle w:val="ListParagraph"/>
+        <w:pStyle w:val="Akapitzlist"/>
         <w:numPr>
           <w:ilvl w:val="0"/>
           <w:numId w:val="1"/>
@@ -16,7 +16,7 @@
     </w:p>
     <w:p>
       <w:pPr>
-        <w:pStyle w:val="ListParagraph"/>
+        <w:pStyle w:val="Akapitzlist"/>
         <w:numPr>
           <w:ilvl w:val="0"/>
           <w:numId w:val="5"/>
@@ -28,7 +28,7 @@
     </w:p>
     <w:p>
       <w:pPr>
-        <w:pStyle w:val="ListParagraph"/>
+        <w:pStyle w:val="Akapitzlist"/>
         <w:numPr>
           <w:ilvl w:val="1"/>
           <w:numId w:val="5"/>
@@ -40,7 +40,7 @@
     </w:p>
     <w:p>
       <w:pPr>
-        <w:pStyle w:val="ListParagraph"/>
+        <w:pStyle w:val="Akapitzlist"/>
         <w:numPr>
           <w:ilvl w:val="2"/>
           <w:numId w:val="5"/>
@@ -52,7 +52,7 @@
     </w:p>
     <w:p>
       <w:pPr>
-        <w:pStyle w:val="ListParagraph"/>
+        <w:pStyle w:val="Akapitzlist"/>
         <w:numPr>
           <w:ilvl w:val="2"/>
           <w:numId w:val="5"/>
@@ -64,7 +64,7 @@
     </w:p>
     <w:p>
       <w:pPr>
-        <w:pStyle w:val="ListParagraph"/>
+        <w:pStyle w:val="Akapitzlist"/>
         <w:numPr>
           <w:ilvl w:val="2"/>
           <w:numId w:val="5"/>
@@ -79,7 +79,7 @@
     </w:p>
     <w:p>
       <w:pPr>
-        <w:pStyle w:val="ListParagraph"/>
+        <w:pStyle w:val="Akapitzlist"/>
         <w:numPr>
           <w:ilvl w:val="1"/>
           <w:numId w:val="5"/>
@@ -97,7 +97,7 @@
     </w:p>
     <w:p>
       <w:pPr>
-        <w:pStyle w:val="ListParagraph"/>
+        <w:pStyle w:val="Akapitzlist"/>
         <w:numPr>
           <w:ilvl w:val="2"/>
           <w:numId w:val="5"/>
@@ -109,7 +109,7 @@
     </w:p>
     <w:p>
       <w:pPr>
-        <w:pStyle w:val="ListParagraph"/>
+        <w:pStyle w:val="Akapitzlist"/>
         <w:numPr>
           <w:ilvl w:val="2"/>
           <w:numId w:val="5"/>
@@ -121,7 +121,7 @@
     </w:p>
     <w:p>
       <w:pPr>
-        <w:pStyle w:val="ListParagraph"/>
+        <w:pStyle w:val="Akapitzlist"/>
         <w:numPr>
           <w:ilvl w:val="2"/>
           <w:numId w:val="5"/>
@@ -136,7 +136,7 @@
     </w:p>
     <w:p>
       <w:pPr>
-        <w:pStyle w:val="ListParagraph"/>
+        <w:pStyle w:val="Akapitzlist"/>
         <w:numPr>
           <w:ilvl w:val="1"/>
           <w:numId w:val="5"/>
@@ -148,7 +148,7 @@
     </w:p>
     <w:p>
       <w:pPr>
-        <w:pStyle w:val="ListParagraph"/>
+        <w:pStyle w:val="Akapitzlist"/>
         <w:numPr>
           <w:ilvl w:val="2"/>
           <w:numId w:val="5"/>
@@ -160,17 +160,17 @@
     </w:p>
     <w:p>
       <w:pPr>
-        <w:pStyle w:val="ListParagraph"/>
-      </w:pPr>
-    </w:p>
-    <w:p>
-      <w:pPr>
-        <w:pStyle w:val="ListParagraph"/>
-      </w:pPr>
-    </w:p>
-    <w:p>
-      <w:pPr>
-        <w:pStyle w:val="ListParagraph"/>
+        <w:pStyle w:val="Akapitzlist"/>
+      </w:pPr>
+    </w:p>
+    <w:p>
+      <w:pPr>
+        <w:pStyle w:val="Akapitzlist"/>
+      </w:pPr>
+    </w:p>
+    <w:p>
+      <w:pPr>
+        <w:pStyle w:val="Akapitzlist"/>
         <w:numPr>
           <w:ilvl w:val="0"/>
           <w:numId w:val="1"/>
@@ -182,7 +182,7 @@
     </w:p>
     <w:p>
       <w:pPr>
-        <w:pStyle w:val="ListParagraph"/>
+        <w:pStyle w:val="Akapitzlist"/>
         <w:numPr>
           <w:ilvl w:val="0"/>
           <w:numId w:val="3"/>
@@ -194,7 +194,7 @@
     </w:p>
     <w:p>
       <w:pPr>
-        <w:pStyle w:val="ListParagraph"/>
+        <w:pStyle w:val="Akapitzlist"/>
         <w:numPr>
           <w:ilvl w:val="1"/>
           <w:numId w:val="3"/>
@@ -206,7 +206,7 @@
     </w:p>
     <w:p>
       <w:pPr>
-        <w:pStyle w:val="ListParagraph"/>
+        <w:pStyle w:val="Akapitzlist"/>
         <w:numPr>
           <w:ilvl w:val="1"/>
           <w:numId w:val="3"/>
@@ -218,14 +218,22 @@
     </w:p>
     <w:p>
       <w:pPr>
-        <w:pStyle w:val="ListParagraph"/>
+        <w:pStyle w:val="Akapitzlist"/>
         <w:numPr>
           <w:ilvl w:val="1"/>
           <w:numId w:val="3"/>
         </w:numPr>
       </w:pPr>
       <w:r>
-        <w:t>Example is having a journal with title and add_entry() method. Bad idea is to add new functionality to this class for saving journal to file. In case we have a lot of classes operating on strings, it would lead us to copying this functionality to other classes. It is better to create separate class for new concern (</w:t>
+        <w:t xml:space="preserve">Example is having a journal with title and </w:t>
+      </w:r>
+      <w:proofErr w:type="spellStart"/>
+      <w:r>
+        <w:t>add_entry</w:t>
+      </w:r>
+      <w:proofErr w:type="spellEnd"/>
+      <w:r>
+        <w:t>() method. Bad idea is to add new functionality to this class for saving journal to file. In case we have a lot of classes operating on strings, it would lead us to copying this functionality to other classes. It is better to create separate class for new concern (</w:t>
       </w:r>
       <w:r>
         <w:t>interfacing with files).</w:t>
@@ -233,7 +241,7 @@
     </w:p>
     <w:p>
       <w:pPr>
-        <w:pStyle w:val="ListParagraph"/>
+        <w:pStyle w:val="Akapitzlist"/>
         <w:numPr>
           <w:ilvl w:val="0"/>
           <w:numId w:val="3"/>
@@ -245,7 +253,7 @@
     </w:p>
     <w:p>
       <w:pPr>
-        <w:pStyle w:val="ListParagraph"/>
+        <w:pStyle w:val="Akapitzlist"/>
         <w:numPr>
           <w:ilvl w:val="1"/>
           <w:numId w:val="3"/>
@@ -257,7 +265,7 @@
     </w:p>
     <w:p>
       <w:pPr>
-        <w:pStyle w:val="ListParagraph"/>
+        <w:pStyle w:val="Akapitzlist"/>
         <w:numPr>
           <w:ilvl w:val="1"/>
           <w:numId w:val="3"/>
@@ -269,19 +277,24 @@
     </w:p>
     <w:p>
       <w:pPr>
-        <w:pStyle w:val="ListParagraph"/>
-        <w:numPr>
-          <w:ilvl w:val="0"/>
-          <w:numId w:val="3"/>
-        </w:numPr>
-      </w:pPr>
-      <w:r>
-        <w:t>Liskov substitution principle</w:t>
-      </w:r>
-    </w:p>
-    <w:p>
-      <w:pPr>
-        <w:pStyle w:val="ListParagraph"/>
+        <w:pStyle w:val="Akapitzlist"/>
+        <w:numPr>
+          <w:ilvl w:val="0"/>
+          <w:numId w:val="3"/>
+        </w:numPr>
+      </w:pPr>
+      <w:proofErr w:type="spellStart"/>
+      <w:r>
+        <w:t>Liskov</w:t>
+      </w:r>
+      <w:proofErr w:type="spellEnd"/>
+      <w:r>
+        <w:t xml:space="preserve"> substitution principle</w:t>
+      </w:r>
+    </w:p>
+    <w:p>
+      <w:pPr>
+        <w:pStyle w:val="Akapitzlist"/>
         <w:numPr>
           <w:ilvl w:val="1"/>
           <w:numId w:val="3"/>
@@ -293,7 +306,7 @@
     </w:p>
     <w:p>
       <w:pPr>
-        <w:pStyle w:val="ListParagraph"/>
+        <w:pStyle w:val="Akapitzlist"/>
         <w:numPr>
           <w:ilvl w:val="1"/>
           <w:numId w:val="3"/>
@@ -305,7 +318,7 @@
     </w:p>
     <w:p>
       <w:pPr>
-        <w:pStyle w:val="ListParagraph"/>
+        <w:pStyle w:val="Akapitzlist"/>
         <w:numPr>
           <w:ilvl w:val="0"/>
           <w:numId w:val="3"/>
@@ -317,31 +330,47 @@
     </w:p>
     <w:p>
       <w:pPr>
-        <w:pStyle w:val="ListParagraph"/>
+        <w:pStyle w:val="Akapitzlist"/>
         <w:numPr>
           <w:ilvl w:val="1"/>
           <w:numId w:val="3"/>
         </w:numPr>
       </w:pPr>
       <w:r>
-        <w:t>Don’t put to much into 1 interface, split into separate interfaces</w:t>
-      </w:r>
-    </w:p>
-    <w:p>
-      <w:pPr>
-        <w:pStyle w:val="ListParagraph"/>
+        <w:t xml:space="preserve">Don’t put </w:t>
+      </w:r>
+      <w:proofErr w:type="spellStart"/>
+      <w:r>
+        <w:t>to</w:t>
+      </w:r>
+      <w:proofErr w:type="spellEnd"/>
+      <w:r>
+        <w:t xml:space="preserve"> much into 1 interface, split into separate interfaces</w:t>
+      </w:r>
+    </w:p>
+    <w:p>
+      <w:pPr>
+        <w:pStyle w:val="Akapitzlist"/>
         <w:numPr>
           <w:ilvl w:val="1"/>
           <w:numId w:val="3"/>
         </w:numPr>
       </w:pPr>
       <w:r>
-        <w:t>Example with IMachine witch were able to print(), scan() and fax(). Every class inheriting from this interface has to implement all of these function even if it is only printer</w:t>
-      </w:r>
-    </w:p>
-    <w:p>
-      <w:pPr>
-        <w:pStyle w:val="ListParagraph"/>
+        <w:t xml:space="preserve">Example with </w:t>
+      </w:r>
+      <w:proofErr w:type="spellStart"/>
+      <w:r>
+        <w:t>IMachine</w:t>
+      </w:r>
+      <w:proofErr w:type="spellEnd"/>
+      <w:r>
+        <w:t xml:space="preserve"> witch were able to print(), scan() and fax(). Every class inheriting from this interface has to implement all of these function even if it is only printer</w:t>
+      </w:r>
+    </w:p>
+    <w:p>
+      <w:pPr>
+        <w:pStyle w:val="Akapitzlist"/>
         <w:numPr>
           <w:ilvl w:val="0"/>
           <w:numId w:val="3"/>
@@ -353,7 +382,7 @@
     </w:p>
     <w:p>
       <w:pPr>
-        <w:pStyle w:val="ListParagraph"/>
+        <w:pStyle w:val="Akapitzlist"/>
         <w:numPr>
           <w:ilvl w:val="1"/>
           <w:numId w:val="3"/>
@@ -366,7 +395,7 @@
     <w:p/>
     <w:p>
       <w:pPr>
-        <w:pStyle w:val="ListParagraph"/>
+        <w:pStyle w:val="Akapitzlist"/>
         <w:numPr>
           <w:ilvl w:val="0"/>
           <w:numId w:val="1"/>
@@ -378,7 +407,7 @@
     </w:p>
     <w:p>
       <w:pPr>
-        <w:pStyle w:val="ListParagraph"/>
+        <w:pStyle w:val="Akapitzlist"/>
         <w:numPr>
           <w:ilvl w:val="0"/>
           <w:numId w:val="3"/>
@@ -391,24 +420,40 @@
         <w:t xml:space="preserve">(build) </w:t>
       </w:r>
       <w:r>
-        <w:t>this component (encapsulate this component) and work with whis component</w:t>
-      </w:r>
-    </w:p>
-    <w:p>
-      <w:pPr>
-        <w:pStyle w:val="ListParagraph"/>
-        <w:numPr>
-          <w:ilvl w:val="0"/>
-          <w:numId w:val="3"/>
-        </w:numPr>
-      </w:pPr>
-      <w:r>
-        <w:t>If you want to force user to not use component, you can make ctrors private and add friend class builder into component</w:t>
-      </w:r>
-    </w:p>
-    <w:p>
-      <w:pPr>
-        <w:pStyle w:val="ListParagraph"/>
+        <w:t xml:space="preserve">this component (encapsulate this component) and work with </w:t>
+      </w:r>
+      <w:proofErr w:type="spellStart"/>
+      <w:r>
+        <w:t>whis</w:t>
+      </w:r>
+      <w:proofErr w:type="spellEnd"/>
+      <w:r>
+        <w:t xml:space="preserve"> component</w:t>
+      </w:r>
+    </w:p>
+    <w:p>
+      <w:pPr>
+        <w:pStyle w:val="Akapitzlist"/>
+        <w:numPr>
+          <w:ilvl w:val="0"/>
+          <w:numId w:val="3"/>
+        </w:numPr>
+      </w:pPr>
+      <w:r>
+        <w:t xml:space="preserve">If you want to force user to not use component, you can make </w:t>
+      </w:r>
+      <w:proofErr w:type="spellStart"/>
+      <w:r>
+        <w:t>ctrors</w:t>
+      </w:r>
+      <w:proofErr w:type="spellEnd"/>
+      <w:r>
+        <w:t xml:space="preserve"> private and add friend class builder into component</w:t>
+      </w:r>
+    </w:p>
+    <w:p>
+      <w:pPr>
+        <w:pStyle w:val="Akapitzlist"/>
         <w:numPr>
           <w:ilvl w:val="0"/>
           <w:numId w:val="3"/>
@@ -421,7 +466,7 @@
     </w:p>
     <w:p>
       <w:pPr>
-        <w:pStyle w:val="ListParagraph"/>
+        <w:pStyle w:val="Akapitzlist"/>
         <w:numPr>
           <w:ilvl w:val="0"/>
           <w:numId w:val="1"/>
@@ -433,19 +478,35 @@
     </w:p>
     <w:p>
       <w:pPr>
-        <w:pStyle w:val="ListParagraph"/>
-        <w:numPr>
-          <w:ilvl w:val="0"/>
-          <w:numId w:val="3"/>
-        </w:numPr>
-      </w:pPr>
-      <w:r>
-        <w:t>Used when creation logic is too complicated and/or constructors would be not descriptive (constructors has the same name as component, you cannot overload them with same args with diffrent names, can turn into ‘std::optional hell’)</w:t>
-      </w:r>
-    </w:p>
-    <w:p>
-      <w:pPr>
-        <w:pStyle w:val="ListParagraph"/>
+        <w:pStyle w:val="Akapitzlist"/>
+        <w:numPr>
+          <w:ilvl w:val="0"/>
+          <w:numId w:val="3"/>
+        </w:numPr>
+      </w:pPr>
+      <w:r>
+        <w:t xml:space="preserve">Used when creation logic is too complicated and/or constructors would be not descriptive (constructors has the same name as component, you cannot overload them with same </w:t>
+      </w:r>
+      <w:proofErr w:type="spellStart"/>
+      <w:r>
+        <w:t>args</w:t>
+      </w:r>
+      <w:proofErr w:type="spellEnd"/>
+      <w:r>
+        <w:t xml:space="preserve"> with </w:t>
+      </w:r>
+      <w:proofErr w:type="spellStart"/>
+      <w:r>
+        <w:t>diffrent</w:t>
+      </w:r>
+      <w:proofErr w:type="spellEnd"/>
+      <w:r>
+        <w:t xml:space="preserve"> names, can turn into ‘std::optional hell’)</w:t>
+      </w:r>
+    </w:p>
+    <w:p>
+      <w:pPr>
+        <w:pStyle w:val="Akapitzlist"/>
         <w:numPr>
           <w:ilvl w:val="0"/>
           <w:numId w:val="3"/>
@@ -457,7 +518,7 @@
     </w:p>
     <w:p>
       <w:pPr>
-        <w:pStyle w:val="ListParagraph"/>
+        <w:pStyle w:val="Akapitzlist"/>
         <w:numPr>
           <w:ilvl w:val="1"/>
           <w:numId w:val="3"/>
@@ -469,7 +530,7 @@
     </w:p>
     <w:p>
       <w:pPr>
-        <w:pStyle w:val="ListParagraph"/>
+        <w:pStyle w:val="Akapitzlist"/>
         <w:numPr>
           <w:ilvl w:val="1"/>
           <w:numId w:val="3"/>
@@ -481,7 +542,7 @@
     </w:p>
     <w:p>
       <w:pPr>
-        <w:pStyle w:val="ListParagraph"/>
+        <w:pStyle w:val="Akapitzlist"/>
         <w:numPr>
           <w:ilvl w:val="1"/>
           <w:numId w:val="3"/>
@@ -493,7 +554,7 @@
     </w:p>
     <w:p>
       <w:pPr>
-        <w:pStyle w:val="ListParagraph"/>
+        <w:pStyle w:val="Akapitzlist"/>
         <w:numPr>
           <w:ilvl w:val="0"/>
           <w:numId w:val="1"/>
@@ -505,7 +566,7 @@
     </w:p>
     <w:p>
       <w:pPr>
-        <w:pStyle w:val="ListParagraph"/>
+        <w:pStyle w:val="Akapitzlist"/>
         <w:numPr>
           <w:ilvl w:val="0"/>
           <w:numId w:val="3"/>
@@ -517,19 +578,27 @@
     </w:p>
     <w:p>
       <w:pPr>
-        <w:pStyle w:val="ListParagraph"/>
-        <w:numPr>
-          <w:ilvl w:val="0"/>
-          <w:numId w:val="3"/>
-        </w:numPr>
-      </w:pPr>
-      <w:r>
-        <w:t>User has to copy prototype (already created object – then he can customize fields of this object in his favour, but for all other fields will be already filled with some values)</w:t>
-      </w:r>
-    </w:p>
-    <w:p>
-      <w:pPr>
-        <w:pStyle w:val="ListParagraph"/>
+        <w:pStyle w:val="Akapitzlist"/>
+        <w:numPr>
+          <w:ilvl w:val="0"/>
+          <w:numId w:val="3"/>
+        </w:numPr>
+      </w:pPr>
+      <w:r>
+        <w:t xml:space="preserve">User has to copy prototype (already created object – then he can customize fields of this object in his </w:t>
+      </w:r>
+      <w:proofErr w:type="spellStart"/>
+      <w:r>
+        <w:t>favour</w:t>
+      </w:r>
+      <w:proofErr w:type="spellEnd"/>
+      <w:r>
+        <w:t>, but for all other fields will be already filled with some values)</w:t>
+      </w:r>
+    </w:p>
+    <w:p>
+      <w:pPr>
+        <w:pStyle w:val="Akapitzlist"/>
         <w:numPr>
           <w:ilvl w:val="0"/>
           <w:numId w:val="3"/>
@@ -541,11 +610,91 @@
     </w:p>
     <w:p>
       <w:pPr>
-        <w:pStyle w:val="ListParagraph"/>
-        <w:numPr>
-          <w:ilvl w:val="0"/>
-          <w:numId w:val="3"/>
-        </w:numPr>
+        <w:pStyle w:val="Akapitzlist"/>
+        <w:numPr>
+          <w:ilvl w:val="0"/>
+          <w:numId w:val="1"/>
+        </w:numPr>
+      </w:pPr>
+      <w:r>
+        <w:t>Singleton</w:t>
+      </w:r>
+    </w:p>
+    <w:p>
+      <w:pPr>
+        <w:pStyle w:val="Akapitzlist"/>
+        <w:numPr>
+          <w:ilvl w:val="0"/>
+          <w:numId w:val="3"/>
+        </w:numPr>
+      </w:pPr>
+      <w:r>
+        <w:t>Only one component in the system (e.g. database or object factory)</w:t>
+      </w:r>
+    </w:p>
+    <w:p>
+      <w:pPr>
+        <w:pStyle w:val="Akapitzlist"/>
+        <w:numPr>
+          <w:ilvl w:val="0"/>
+          <w:numId w:val="3"/>
+        </w:numPr>
+      </w:pPr>
+      <w:r>
+        <w:t>E.g. when constructor is very expensive</w:t>
+      </w:r>
+    </w:p>
+    <w:p>
+      <w:pPr>
+        <w:pStyle w:val="Akapitzlist"/>
+        <w:numPr>
+          <w:ilvl w:val="0"/>
+          <w:numId w:val="3"/>
+        </w:numPr>
+      </w:pPr>
+      <w:r>
+        <w:t xml:space="preserve">Can be implemented with hiding </w:t>
+      </w:r>
+      <w:proofErr w:type="spellStart"/>
+      <w:r>
+        <w:t>ctrs</w:t>
+      </w:r>
+      <w:proofErr w:type="spellEnd"/>
+      <w:r>
+        <w:t xml:space="preserve"> </w:t>
+      </w:r>
+      <w:r>
+        <w:t xml:space="preserve">(copy as well) in private part. Then providing member of class Singleton* singleton and static method if (singleton == </w:t>
+      </w:r>
+      <w:proofErr w:type="spellStart"/>
+      <w:r>
+        <w:t>nullptr</w:t>
+      </w:r>
+      <w:proofErr w:type="spellEnd"/>
+      <w:r>
+        <w:t xml:space="preserve">) -&gt; singleton = </w:t>
+      </w:r>
+      <w:proofErr w:type="spellStart"/>
+      <w:r>
+        <w:t>make_unique</w:t>
+      </w:r>
+      <w:proofErr w:type="spellEnd"/>
+      <w:r>
+        <w:t>&lt;Singleton&gt;() and return singleton beside if. This way every caller of this static method will get same instance of Singleton (first will allocate memory for it).</w:t>
+      </w:r>
+    </w:p>
+    <w:p>
+      <w:pPr>
+        <w:pStyle w:val="Akapitzlist"/>
+        <w:numPr>
+          <w:ilvl w:val="0"/>
+          <w:numId w:val="3"/>
+        </w:numPr>
+      </w:pPr>
+    </w:p>
+    <w:p>
+      <w:pPr>
+        <w:ind w:left="360"/>
       </w:pPr>
     </w:p>
     <w:sectPr>
@@ -1490,17 +1639,17 @@
     <w:lsdException w:name="Unresolved Mention" w:semiHidden="1" w:unhideWhenUsed="1"/>
     <w:lsdException w:name="Smart Link" w:semiHidden="1" w:unhideWhenUsed="1"/>
   </w:latentStyles>
-  <w:style w:type="paragraph" w:default="1" w:styleId="Normal">
+  <w:style w:type="paragraph" w:default="1" w:styleId="Normalny">
     <w:name w:val="Normal"/>
     <w:qFormat/>
   </w:style>
-  <w:style w:type="character" w:default="1" w:styleId="DefaultParagraphFont">
+  <w:style w:type="character" w:default="1" w:styleId="Domylnaczcionkaakapitu">
     <w:name w:val="Default Paragraph Font"/>
     <w:uiPriority w:val="1"/>
     <w:semiHidden/>
     <w:unhideWhenUsed/>
   </w:style>
-  <w:style w:type="table" w:default="1" w:styleId="TableNormal">
+  <w:style w:type="table" w:default="1" w:styleId="Standardowy">
     <w:name w:val="Normal Table"/>
     <w:uiPriority w:val="99"/>
     <w:semiHidden/>
@@ -1515,15 +1664,15 @@
       </w:tblCellMar>
     </w:tblPr>
   </w:style>
-  <w:style w:type="numbering" w:default="1" w:styleId="NoList">
+  <w:style w:type="numbering" w:default="1" w:styleId="Bezlisty">
     <w:name w:val="No List"/>
     <w:uiPriority w:val="99"/>
     <w:semiHidden/>
     <w:unhideWhenUsed/>
   </w:style>
-  <w:style w:type="paragraph" w:styleId="ListParagraph">
+  <w:style w:type="paragraph" w:styleId="Akapitzlist">
     <w:name w:val="List Paragraph"/>
-    <w:basedOn w:val="Normal"/>
+    <w:basedOn w:val="Normalny"/>
     <w:uiPriority w:val="34"/>
     <w:qFormat/>
     <w:rsid w:val="0002531C"/>

</xml_diff>

<commit_message>
Another example with Builder started
</commit_message>
<xml_diff>
--- a/Notes.docx
+++ b/Notes.docx
@@ -4,19 +4,53 @@
   <w:body>
     <w:p>
       <w:pPr>
-        <w:pStyle w:val="Akapitzlist"/>
+        <w:pStyle w:val="ListParagraph"/>
         <w:numPr>
           <w:ilvl w:val="0"/>
           <w:numId w:val="1"/>
         </w:numPr>
       </w:pPr>
       <w:r>
+        <w:t>Sources:</w:t>
+      </w:r>
+    </w:p>
+    <w:p>
+      <w:pPr>
+        <w:pStyle w:val="ListParagraph"/>
+        <w:numPr>
+          <w:ilvl w:val="0"/>
+          <w:numId w:val="7"/>
+        </w:numPr>
+      </w:pPr>
+      <w:hyperlink r:id="rId5" w:history="1">
+        <w:r>
+          <w:rPr>
+            <w:rStyle w:val="Hyperlink"/>
+          </w:rPr>
+          <w:t>https://refactoring.guru/pl/design-patterns/</w:t>
+        </w:r>
+      </w:hyperlink>
+    </w:p>
+    <w:p>
+      <w:pPr>
+        <w:pStyle w:val="ListParagraph"/>
+      </w:pPr>
+    </w:p>
+    <w:p>
+      <w:pPr>
+        <w:pStyle w:val="ListParagraph"/>
+        <w:numPr>
+          <w:ilvl w:val="0"/>
+          <w:numId w:val="1"/>
+        </w:numPr>
+      </w:pPr>
+      <w:r>
         <w:t>General notes</w:t>
       </w:r>
     </w:p>
     <w:p>
       <w:pPr>
-        <w:pStyle w:val="Akapitzlist"/>
+        <w:pStyle w:val="ListParagraph"/>
         <w:numPr>
           <w:ilvl w:val="0"/>
           <w:numId w:val="5"/>
@@ -28,7 +62,7 @@
     </w:p>
     <w:p>
       <w:pPr>
-        <w:pStyle w:val="Akapitzlist"/>
+        <w:pStyle w:val="ListParagraph"/>
         <w:numPr>
           <w:ilvl w:val="1"/>
           <w:numId w:val="5"/>
@@ -40,7 +74,7 @@
     </w:p>
     <w:p>
       <w:pPr>
-        <w:pStyle w:val="Akapitzlist"/>
+        <w:pStyle w:val="ListParagraph"/>
         <w:numPr>
           <w:ilvl w:val="2"/>
           <w:numId w:val="5"/>
@@ -52,7 +86,7 @@
     </w:p>
     <w:p>
       <w:pPr>
-        <w:pStyle w:val="Akapitzlist"/>
+        <w:pStyle w:val="ListParagraph"/>
         <w:numPr>
           <w:ilvl w:val="2"/>
           <w:numId w:val="5"/>
@@ -64,7 +98,7 @@
     </w:p>
     <w:p>
       <w:pPr>
-        <w:pStyle w:val="Akapitzlist"/>
+        <w:pStyle w:val="ListParagraph"/>
         <w:numPr>
           <w:ilvl w:val="2"/>
           <w:numId w:val="5"/>
@@ -79,7 +113,7 @@
     </w:p>
     <w:p>
       <w:pPr>
-        <w:pStyle w:val="Akapitzlist"/>
+        <w:pStyle w:val="ListParagraph"/>
         <w:numPr>
           <w:ilvl w:val="1"/>
           <w:numId w:val="5"/>
@@ -97,7 +131,7 @@
     </w:p>
     <w:p>
       <w:pPr>
-        <w:pStyle w:val="Akapitzlist"/>
+        <w:pStyle w:val="ListParagraph"/>
         <w:numPr>
           <w:ilvl w:val="2"/>
           <w:numId w:val="5"/>
@@ -109,7 +143,7 @@
     </w:p>
     <w:p>
       <w:pPr>
-        <w:pStyle w:val="Akapitzlist"/>
+        <w:pStyle w:val="ListParagraph"/>
         <w:numPr>
           <w:ilvl w:val="2"/>
           <w:numId w:val="5"/>
@@ -121,7 +155,7 @@
     </w:p>
     <w:p>
       <w:pPr>
-        <w:pStyle w:val="Akapitzlist"/>
+        <w:pStyle w:val="ListParagraph"/>
         <w:numPr>
           <w:ilvl w:val="2"/>
           <w:numId w:val="5"/>
@@ -136,7 +170,7 @@
     </w:p>
     <w:p>
       <w:pPr>
-        <w:pStyle w:val="Akapitzlist"/>
+        <w:pStyle w:val="ListParagraph"/>
         <w:numPr>
           <w:ilvl w:val="1"/>
           <w:numId w:val="5"/>
@@ -148,7 +182,7 @@
     </w:p>
     <w:p>
       <w:pPr>
-        <w:pStyle w:val="Akapitzlist"/>
+        <w:pStyle w:val="ListParagraph"/>
         <w:numPr>
           <w:ilvl w:val="2"/>
           <w:numId w:val="5"/>
@@ -160,17 +194,17 @@
     </w:p>
     <w:p>
       <w:pPr>
-        <w:pStyle w:val="Akapitzlist"/>
-      </w:pPr>
-    </w:p>
-    <w:p>
-      <w:pPr>
-        <w:pStyle w:val="Akapitzlist"/>
-      </w:pPr>
-    </w:p>
-    <w:p>
-      <w:pPr>
-        <w:pStyle w:val="Akapitzlist"/>
+        <w:pStyle w:val="ListParagraph"/>
+      </w:pPr>
+    </w:p>
+    <w:p>
+      <w:pPr>
+        <w:pStyle w:val="ListParagraph"/>
+      </w:pPr>
+    </w:p>
+    <w:p>
+      <w:pPr>
+        <w:pStyle w:val="ListParagraph"/>
         <w:numPr>
           <w:ilvl w:val="0"/>
           <w:numId w:val="1"/>
@@ -182,7 +216,7 @@
     </w:p>
     <w:p>
       <w:pPr>
-        <w:pStyle w:val="Akapitzlist"/>
+        <w:pStyle w:val="ListParagraph"/>
         <w:numPr>
           <w:ilvl w:val="0"/>
           <w:numId w:val="3"/>
@@ -194,7 +228,7 @@
     </w:p>
     <w:p>
       <w:pPr>
-        <w:pStyle w:val="Akapitzlist"/>
+        <w:pStyle w:val="ListParagraph"/>
         <w:numPr>
           <w:ilvl w:val="1"/>
           <w:numId w:val="3"/>
@@ -206,7 +240,7 @@
     </w:p>
     <w:p>
       <w:pPr>
-        <w:pStyle w:val="Akapitzlist"/>
+        <w:pStyle w:val="ListParagraph"/>
         <w:numPr>
           <w:ilvl w:val="1"/>
           <w:numId w:val="3"/>
@@ -218,7 +252,7 @@
     </w:p>
     <w:p>
       <w:pPr>
-        <w:pStyle w:val="Akapitzlist"/>
+        <w:pStyle w:val="ListParagraph"/>
         <w:numPr>
           <w:ilvl w:val="1"/>
           <w:numId w:val="3"/>
@@ -229,11 +263,19 @@
       </w:r>
       <w:proofErr w:type="spellStart"/>
       <w:r>
-        <w:t>add_entry</w:t>
+        <w:t>add_</w:t>
+      </w:r>
+      <w:proofErr w:type="gramStart"/>
+      <w:r>
+        <w:t>entry</w:t>
       </w:r>
       <w:proofErr w:type="spellEnd"/>
       <w:r>
-        <w:t>() method. Bad idea is to add new functionality to this class for saving journal to file. In case we have a lot of classes operating on strings, it would lead us to copying this functionality to other classes. It is better to create separate class for new concern (</w:t>
+        <w:t>(</w:t>
+      </w:r>
+      <w:proofErr w:type="gramEnd"/>
+      <w:r>
+        <w:t>) method. Bad idea is to add new functionality to this class for saving journal to file. In case we have a lot of classes operating on strings, it would lead us to copying this functionality to other classes. It is better to create separate class for new concern (</w:t>
       </w:r>
       <w:r>
         <w:t>interfacing with files).</w:t>
@@ -241,7 +283,7 @@
     </w:p>
     <w:p>
       <w:pPr>
-        <w:pStyle w:val="Akapitzlist"/>
+        <w:pStyle w:val="ListParagraph"/>
         <w:numPr>
           <w:ilvl w:val="0"/>
           <w:numId w:val="3"/>
@@ -253,7 +295,7 @@
     </w:p>
     <w:p>
       <w:pPr>
-        <w:pStyle w:val="Akapitzlist"/>
+        <w:pStyle w:val="ListParagraph"/>
         <w:numPr>
           <w:ilvl w:val="1"/>
           <w:numId w:val="3"/>
@@ -265,19 +307,27 @@
     </w:p>
     <w:p>
       <w:pPr>
-        <w:pStyle w:val="Akapitzlist"/>
+        <w:pStyle w:val="ListParagraph"/>
         <w:numPr>
           <w:ilvl w:val="1"/>
           <w:numId w:val="3"/>
         </w:numPr>
       </w:pPr>
       <w:r>
-        <w:t>It is better to not come back to same class as it is already tested and also client maybe would have to recompile client program to use new library</w:t>
-      </w:r>
-    </w:p>
-    <w:p>
-      <w:pPr>
-        <w:pStyle w:val="Akapitzlist"/>
+        <w:t xml:space="preserve">It is better to not come back to same class as it is already tested </w:t>
+      </w:r>
+      <w:proofErr w:type="gramStart"/>
+      <w:r>
+        <w:t>and also</w:t>
+      </w:r>
+      <w:proofErr w:type="gramEnd"/>
+      <w:r>
+        <w:t xml:space="preserve"> client maybe would have to recompile client program to use new library</w:t>
+      </w:r>
+    </w:p>
+    <w:p>
+      <w:pPr>
+        <w:pStyle w:val="ListParagraph"/>
         <w:numPr>
           <w:ilvl w:val="0"/>
           <w:numId w:val="3"/>
@@ -294,7 +344,7 @@
     </w:p>
     <w:p>
       <w:pPr>
-        <w:pStyle w:val="Akapitzlist"/>
+        <w:pStyle w:val="ListParagraph"/>
         <w:numPr>
           <w:ilvl w:val="1"/>
           <w:numId w:val="3"/>
@@ -306,7 +356,7 @@
     </w:p>
     <w:p>
       <w:pPr>
-        <w:pStyle w:val="Akapitzlist"/>
+        <w:pStyle w:val="ListParagraph"/>
         <w:numPr>
           <w:ilvl w:val="1"/>
           <w:numId w:val="3"/>
@@ -318,7 +368,7 @@
     </w:p>
     <w:p>
       <w:pPr>
-        <w:pStyle w:val="Akapitzlist"/>
+        <w:pStyle w:val="ListParagraph"/>
         <w:numPr>
           <w:ilvl w:val="0"/>
           <w:numId w:val="3"/>
@@ -330,7 +380,7 @@
     </w:p>
     <w:p>
       <w:pPr>
-        <w:pStyle w:val="Akapitzlist"/>
+        <w:pStyle w:val="ListParagraph"/>
         <w:numPr>
           <w:ilvl w:val="1"/>
           <w:numId w:val="3"/>
@@ -350,7 +400,7 @@
     </w:p>
     <w:p>
       <w:pPr>
-        <w:pStyle w:val="Akapitzlist"/>
+        <w:pStyle w:val="ListParagraph"/>
         <w:numPr>
           <w:ilvl w:val="1"/>
           <w:numId w:val="3"/>
@@ -365,12 +415,28 @@
       </w:r>
       <w:proofErr w:type="spellEnd"/>
       <w:r>
-        <w:t xml:space="preserve"> witch were able to print(), scan() and fax(). Every class inheriting from this interface has to implement all of these function even if it is only printer</w:t>
-      </w:r>
-    </w:p>
-    <w:p>
-      <w:pPr>
-        <w:pStyle w:val="Akapitzlist"/>
+        <w:t xml:space="preserve"> witch were able to </w:t>
+      </w:r>
+      <w:proofErr w:type="gramStart"/>
+      <w:r>
+        <w:t>print(</w:t>
+      </w:r>
+      <w:proofErr w:type="gramEnd"/>
+      <w:r>
+        <w:t xml:space="preserve">), scan() and fax(). Every class inheriting from this interface has to implement all of </w:t>
+      </w:r>
+      <w:proofErr w:type="gramStart"/>
+      <w:r>
+        <w:t>these function</w:t>
+      </w:r>
+      <w:proofErr w:type="gramEnd"/>
+      <w:r>
+        <w:t xml:space="preserve"> even if it is only printer</w:t>
+      </w:r>
+    </w:p>
+    <w:p>
+      <w:pPr>
+        <w:pStyle w:val="ListParagraph"/>
         <w:numPr>
           <w:ilvl w:val="0"/>
           <w:numId w:val="3"/>
@@ -382,7 +448,7 @@
     </w:p>
     <w:p>
       <w:pPr>
-        <w:pStyle w:val="Akapitzlist"/>
+        <w:pStyle w:val="ListParagraph"/>
         <w:numPr>
           <w:ilvl w:val="1"/>
           <w:numId w:val="3"/>
@@ -395,7 +461,7 @@
     <w:p/>
     <w:p>
       <w:pPr>
-        <w:pStyle w:val="Akapitzlist"/>
+        <w:pStyle w:val="ListParagraph"/>
         <w:numPr>
           <w:ilvl w:val="0"/>
           <w:numId w:val="1"/>
@@ -404,16 +470,23 @@
       <w:r>
         <w:t>Builder</w:t>
       </w:r>
-    </w:p>
-    <w:p>
-      <w:pPr>
-        <w:pStyle w:val="Akapitzlist"/>
-        <w:numPr>
-          <w:ilvl w:val="0"/>
-          <w:numId w:val="3"/>
-        </w:numPr>
-      </w:pPr>
-      <w:r>
+      <w:r>
+        <w:t xml:space="preserve"> </w:t>
+      </w:r>
+      <w:r>
+        <w:t>(Creational)</w:t>
+      </w:r>
+    </w:p>
+    <w:p>
+      <w:pPr>
+        <w:pStyle w:val="ListParagraph"/>
+        <w:numPr>
+          <w:ilvl w:val="0"/>
+          <w:numId w:val="3"/>
+        </w:numPr>
+      </w:pPr>
+      <w:r>
+        <w:lastRenderedPageBreak/>
         <w:t xml:space="preserve">Instead of creating a component in user code, you create specialized class/structure to create </w:t>
       </w:r>
       <w:r>
@@ -433,7 +506,7 @@
     </w:p>
     <w:p>
       <w:pPr>
-        <w:pStyle w:val="Akapitzlist"/>
+        <w:pStyle w:val="ListParagraph"/>
         <w:numPr>
           <w:ilvl w:val="0"/>
           <w:numId w:val="3"/>
@@ -453,244 +526,553 @@
     </w:p>
     <w:p>
       <w:pPr>
-        <w:pStyle w:val="Akapitzlist"/>
-        <w:numPr>
-          <w:ilvl w:val="0"/>
-          <w:numId w:val="3"/>
-        </w:numPr>
-      </w:pPr>
-      <w:r>
+        <w:pStyle w:val="ListParagraph"/>
+        <w:numPr>
+          <w:ilvl w:val="0"/>
+          <w:numId w:val="3"/>
+        </w:numPr>
+      </w:pPr>
+      <w:r>
+        <w:t>You can either give builder a constructor and initialize components members in it, or you can return builder via static function (components member)</w:t>
+      </w:r>
+    </w:p>
+    <w:p>
+      <w:pPr>
+        <w:pStyle w:val="ListParagraph"/>
+        <w:numPr>
+          <w:ilvl w:val="0"/>
+          <w:numId w:val="3"/>
+        </w:numPr>
+      </w:pPr>
+      <w:r>
+        <w:t>Use it to avoid million parameters in constructor</w:t>
+      </w:r>
+    </w:p>
+    <w:p>
+      <w:r>
+        <w:rPr>
+          <w:noProof/>
+        </w:rPr>
+        <w:drawing>
+          <wp:inline distT="0" distB="0" distL="0" distR="0" wp14:anchorId="16CA385B" wp14:editId="3B62AE00">
+            <wp:extent cx="4670425" cy="3670974"/>
+            <wp:effectExtent l="0" t="0" r="0" b="5715"/>
+            <wp:docPr id="3" name="Picture 3" descr="Diagram&#10;&#10;Description automatically generated"/>
+            <wp:cNvGraphicFramePr>
+              <a:graphicFrameLocks xmlns:a="http://schemas.openxmlformats.org/drawingml/2006/main" noChangeAspect="1"/>
+            </wp:cNvGraphicFramePr>
+            <a:graphic xmlns:a="http://schemas.openxmlformats.org/drawingml/2006/main">
+              <a:graphicData uri="http://schemas.openxmlformats.org/drawingml/2006/picture">
+                <pic:pic xmlns:pic="http://schemas.openxmlformats.org/drawingml/2006/picture">
+                  <pic:nvPicPr>
+                    <pic:cNvPr id="3" name="Picture 3" descr="Diagram&#10;&#10;Description automatically generated"/>
+                    <pic:cNvPicPr/>
+                  </pic:nvPicPr>
+                  <pic:blipFill>
+                    <a:blip r:embed="rId6"/>
+                    <a:stretch>
+                      <a:fillRect/>
+                    </a:stretch>
+                  </pic:blipFill>
+                  <pic:spPr>
+                    <a:xfrm>
+                      <a:off x="0" y="0"/>
+                      <a:ext cx="4672191" cy="3672362"/>
+                    </a:xfrm>
+                    <a:prstGeom prst="rect">
+                      <a:avLst/>
+                    </a:prstGeom>
+                  </pic:spPr>
+                </pic:pic>
+              </a:graphicData>
+            </a:graphic>
+          </wp:inline>
+        </w:drawing>
+      </w:r>
+    </w:p>
+    <w:p>
+      <w:pPr>
+        <w:pStyle w:val="ListParagraph"/>
+      </w:pPr>
+    </w:p>
+    <w:p>
+      <w:pPr>
+        <w:pStyle w:val="ListParagraph"/>
+        <w:numPr>
+          <w:ilvl w:val="0"/>
+          <w:numId w:val="1"/>
+        </w:numPr>
+      </w:pPr>
+      <w:r>
+        <w:t>Factory</w:t>
+      </w:r>
+      <w:r>
+        <w:t xml:space="preserve"> (</w:t>
+      </w:r>
+      <w:r>
+        <w:t>Creational</w:t>
+      </w:r>
+      <w:r>
+        <w:t>)</w:t>
+      </w:r>
+    </w:p>
+    <w:p>
+      <w:pPr>
+        <w:pStyle w:val="ListParagraph"/>
+        <w:numPr>
+          <w:ilvl w:val="0"/>
+          <w:numId w:val="3"/>
+        </w:numPr>
+      </w:pPr>
+      <w:r>
+        <w:t xml:space="preserve">Used when creation logic is too complicated and/or constructors would be not descriptive (constructors has the same name as component, you cannot overload them with same </w:t>
+      </w:r>
+      <w:proofErr w:type="spellStart"/>
+      <w:r>
+        <w:t>args</w:t>
+      </w:r>
+      <w:proofErr w:type="spellEnd"/>
+      <w:r>
+        <w:t xml:space="preserve"> with </w:t>
+      </w:r>
+      <w:proofErr w:type="spellStart"/>
+      <w:r>
+        <w:t>diffrent</w:t>
+      </w:r>
+      <w:proofErr w:type="spellEnd"/>
+      <w:r>
+        <w:t xml:space="preserve"> names, can turn into ‘</w:t>
+      </w:r>
+      <w:proofErr w:type="gramStart"/>
+      <w:r>
+        <w:t>std::</w:t>
+      </w:r>
+      <w:proofErr w:type="gramEnd"/>
+      <w:r>
+        <w:t>optional hell’)</w:t>
+      </w:r>
+    </w:p>
+    <w:p>
+      <w:pPr>
+        <w:pStyle w:val="ListParagraph"/>
+        <w:numPr>
+          <w:ilvl w:val="0"/>
+          <w:numId w:val="3"/>
+        </w:numPr>
+      </w:pPr>
+      <w:r>
+        <w:t>Object creation (non-piecewise, unlike Builder) can be outsourced to:</w:t>
+      </w:r>
+    </w:p>
+    <w:p>
+      <w:pPr>
+        <w:pStyle w:val="ListParagraph"/>
+        <w:numPr>
+          <w:ilvl w:val="1"/>
+          <w:numId w:val="3"/>
+        </w:numPr>
+      </w:pPr>
+      <w:r>
+        <w:t>Separate function (Factory method)</w:t>
+      </w:r>
+    </w:p>
+    <w:p>
+      <w:pPr>
+        <w:pStyle w:val="ListParagraph"/>
+        <w:numPr>
+          <w:ilvl w:val="1"/>
+          <w:numId w:val="3"/>
+        </w:numPr>
+      </w:pPr>
+      <w:r>
+        <w:t>Separate class (Factory)</w:t>
+      </w:r>
+    </w:p>
+    <w:p>
+      <w:pPr>
+        <w:pStyle w:val="ListParagraph"/>
+        <w:numPr>
+          <w:ilvl w:val="1"/>
+          <w:numId w:val="3"/>
+        </w:numPr>
+      </w:pPr>
+      <w:r>
+        <w:t>Hierarchy of factories (Abstract Factory)</w:t>
+      </w:r>
+    </w:p>
+    <w:p>
+      <w:r>
+        <w:rPr>
+          <w:noProof/>
+        </w:rPr>
         <w:lastRenderedPageBreak/>
-        <w:t>You can either give builder a constructor and initialize components members in it, or you can return builder via static function (components member)</w:t>
-      </w:r>
-    </w:p>
-    <w:p>
-      <w:pPr>
-        <w:pStyle w:val="Akapitzlist"/>
+        <w:drawing>
+          <wp:inline distT="0" distB="0" distL="0" distR="0" wp14:anchorId="29E27A2A" wp14:editId="38EC213C">
+            <wp:extent cx="4343400" cy="3012538"/>
+            <wp:effectExtent l="0" t="0" r="0" b="0"/>
+            <wp:docPr id="4" name="Picture 4" descr="Diagram&#10;&#10;Description automatically generated"/>
+            <wp:cNvGraphicFramePr>
+              <a:graphicFrameLocks xmlns:a="http://schemas.openxmlformats.org/drawingml/2006/main" noChangeAspect="1"/>
+            </wp:cNvGraphicFramePr>
+            <a:graphic xmlns:a="http://schemas.openxmlformats.org/drawingml/2006/main">
+              <a:graphicData uri="http://schemas.openxmlformats.org/drawingml/2006/picture">
+                <pic:pic xmlns:pic="http://schemas.openxmlformats.org/drawingml/2006/picture">
+                  <pic:nvPicPr>
+                    <pic:cNvPr id="4" name="Picture 4" descr="Diagram&#10;&#10;Description automatically generated"/>
+                    <pic:cNvPicPr/>
+                  </pic:nvPicPr>
+                  <pic:blipFill>
+                    <a:blip r:embed="rId7"/>
+                    <a:stretch>
+                      <a:fillRect/>
+                    </a:stretch>
+                  </pic:blipFill>
+                  <pic:spPr>
+                    <a:xfrm>
+                      <a:off x="0" y="0"/>
+                      <a:ext cx="4351780" cy="3018350"/>
+                    </a:xfrm>
+                    <a:prstGeom prst="rect">
+                      <a:avLst/>
+                    </a:prstGeom>
+                  </pic:spPr>
+                </pic:pic>
+              </a:graphicData>
+            </a:graphic>
+          </wp:inline>
+        </w:drawing>
+      </w:r>
+    </w:p>
+    <w:p>
+      <w:pPr>
+        <w:pStyle w:val="ListParagraph"/>
+        <w:ind w:left="1440"/>
+      </w:pPr>
+    </w:p>
+    <w:p>
+      <w:pPr>
+        <w:pStyle w:val="ListParagraph"/>
         <w:numPr>
           <w:ilvl w:val="0"/>
           <w:numId w:val="1"/>
         </w:numPr>
       </w:pPr>
       <w:r>
-        <w:t>Factory</w:t>
-      </w:r>
-    </w:p>
-    <w:p>
-      <w:pPr>
-        <w:pStyle w:val="Akapitzlist"/>
-        <w:numPr>
-          <w:ilvl w:val="0"/>
-          <w:numId w:val="3"/>
-        </w:numPr>
-      </w:pPr>
-      <w:r>
-        <w:t xml:space="preserve">Used when creation logic is too complicated and/or constructors would be not descriptive (constructors has the same name as component, you cannot overload them with same </w:t>
+        <w:t xml:space="preserve">Prototype </w:t>
+      </w:r>
+      <w:r>
+        <w:t>(</w:t>
+      </w:r>
+      <w:r>
+        <w:t>Creational</w:t>
+      </w:r>
+      <w:r>
+        <w:t>)</w:t>
+      </w:r>
+    </w:p>
+    <w:p>
+      <w:pPr>
+        <w:pStyle w:val="ListParagraph"/>
+        <w:numPr>
+          <w:ilvl w:val="0"/>
+          <w:numId w:val="3"/>
+        </w:numPr>
+      </w:pPr>
+      <w:r>
+        <w:t>Interface needs to implement prototype in means partially create object and store it somewhere to copy</w:t>
+      </w:r>
+    </w:p>
+    <w:p>
+      <w:pPr>
+        <w:pStyle w:val="ListParagraph"/>
+        <w:numPr>
+          <w:ilvl w:val="0"/>
+          <w:numId w:val="3"/>
+        </w:numPr>
+      </w:pPr>
+      <w:r>
+        <w:t xml:space="preserve">User </w:t>
+      </w:r>
+      <w:proofErr w:type="gramStart"/>
+      <w:r>
+        <w:t>has to</w:t>
+      </w:r>
+      <w:proofErr w:type="gramEnd"/>
+      <w:r>
+        <w:t xml:space="preserve"> copy prototype (already created object – then he can customize fields of this object in his </w:t>
       </w:r>
       <w:proofErr w:type="spellStart"/>
       <w:r>
-        <w:t>args</w:t>
+        <w:t>favour</w:t>
       </w:r>
       <w:proofErr w:type="spellEnd"/>
       <w:r>
-        <w:t xml:space="preserve"> with </w:t>
+        <w:t>, but for all other fields will be already filled with some values)</w:t>
+      </w:r>
+    </w:p>
+    <w:p>
+      <w:pPr>
+        <w:pStyle w:val="ListParagraph"/>
+        <w:numPr>
+          <w:ilvl w:val="0"/>
+          <w:numId w:val="3"/>
+        </w:numPr>
+      </w:pPr>
+      <w:r>
+        <w:t xml:space="preserve">To make copy possible, interface </w:t>
+      </w:r>
+      <w:proofErr w:type="gramStart"/>
+      <w:r>
+        <w:t>has to</w:t>
+      </w:r>
+      <w:proofErr w:type="gramEnd"/>
+      <w:r>
+        <w:t xml:space="preserve"> implement copy constructor or implement serialization methods</w:t>
+      </w:r>
+    </w:p>
+    <w:p>
+      <w:pPr>
+        <w:pStyle w:val="ListParagraph"/>
+        <w:numPr>
+          <w:ilvl w:val="0"/>
+          <w:numId w:val="3"/>
+        </w:numPr>
+      </w:pPr>
+      <w:r>
+        <w:t>Is better then just copying obj because by copying obj user cannot copy private members</w:t>
+      </w:r>
+      <w:r>
+        <w:t>, also the object that you are copying to, don’t have to be the same type (it is enough that it inherits from common interface)</w:t>
+      </w:r>
+    </w:p>
+    <w:p>
+      <w:r>
+        <w:rPr>
+          <w:noProof/>
+        </w:rPr>
+        <w:lastRenderedPageBreak/>
+        <w:drawing>
+          <wp:inline distT="0" distB="0" distL="0" distR="0" wp14:anchorId="025B502A" wp14:editId="4AA9F428">
+            <wp:extent cx="4670425" cy="3162516"/>
+            <wp:effectExtent l="0" t="0" r="0" b="0"/>
+            <wp:docPr id="1" name="Picture 1" descr="Diagram&#10;&#10;Description automatically generated"/>
+            <wp:cNvGraphicFramePr>
+              <a:graphicFrameLocks xmlns:a="http://schemas.openxmlformats.org/drawingml/2006/main" noChangeAspect="1"/>
+            </wp:cNvGraphicFramePr>
+            <a:graphic xmlns:a="http://schemas.openxmlformats.org/drawingml/2006/main">
+              <a:graphicData uri="http://schemas.openxmlformats.org/drawingml/2006/picture">
+                <pic:pic xmlns:pic="http://schemas.openxmlformats.org/drawingml/2006/picture">
+                  <pic:nvPicPr>
+                    <pic:cNvPr id="1" name="Picture 1" descr="Diagram&#10;&#10;Description automatically generated"/>
+                    <pic:cNvPicPr/>
+                  </pic:nvPicPr>
+                  <pic:blipFill>
+                    <a:blip r:embed="rId8"/>
+                    <a:stretch>
+                      <a:fillRect/>
+                    </a:stretch>
+                  </pic:blipFill>
+                  <pic:spPr>
+                    <a:xfrm>
+                      <a:off x="0" y="0"/>
+                      <a:ext cx="4699820" cy="3182420"/>
+                    </a:xfrm>
+                    <a:prstGeom prst="rect">
+                      <a:avLst/>
+                    </a:prstGeom>
+                  </pic:spPr>
+                </pic:pic>
+              </a:graphicData>
+            </a:graphic>
+          </wp:inline>
+        </w:drawing>
+      </w:r>
+    </w:p>
+    <w:p>
+      <w:pPr>
+        <w:pStyle w:val="ListParagraph"/>
+      </w:pPr>
+    </w:p>
+    <w:p>
+      <w:pPr>
+        <w:pStyle w:val="ListParagraph"/>
+        <w:numPr>
+          <w:ilvl w:val="0"/>
+          <w:numId w:val="1"/>
+        </w:numPr>
+      </w:pPr>
+      <w:r>
+        <w:t>Singleton</w:t>
+      </w:r>
+      <w:r>
+        <w:t xml:space="preserve"> (</w:t>
+      </w:r>
+      <w:r>
+        <w:t>Creational</w:t>
+      </w:r>
+      <w:r>
+        <w:t>)</w:t>
+      </w:r>
+    </w:p>
+    <w:p>
+      <w:pPr>
+        <w:pStyle w:val="ListParagraph"/>
+        <w:numPr>
+          <w:ilvl w:val="0"/>
+          <w:numId w:val="3"/>
+        </w:numPr>
+      </w:pPr>
+      <w:r>
+        <w:t>Only one component in the system (</w:t>
+      </w:r>
+      <w:proofErr w:type="gramStart"/>
+      <w:r>
+        <w:t>e.g.</w:t>
+      </w:r>
+      <w:proofErr w:type="gramEnd"/>
+      <w:r>
+        <w:t xml:space="preserve"> database or object factory)</w:t>
+      </w:r>
+    </w:p>
+    <w:p>
+      <w:pPr>
+        <w:pStyle w:val="ListParagraph"/>
+        <w:numPr>
+          <w:ilvl w:val="0"/>
+          <w:numId w:val="3"/>
+        </w:numPr>
+      </w:pPr>
+      <w:proofErr w:type="gramStart"/>
+      <w:r>
+        <w:t>E.g.</w:t>
+      </w:r>
+      <w:proofErr w:type="gramEnd"/>
+      <w:r>
+        <w:t xml:space="preserve"> when constructor is very expensive</w:t>
+      </w:r>
+    </w:p>
+    <w:p>
+      <w:pPr>
+        <w:pStyle w:val="ListParagraph"/>
+        <w:numPr>
+          <w:ilvl w:val="0"/>
+          <w:numId w:val="3"/>
+        </w:numPr>
+      </w:pPr>
+      <w:r>
+        <w:t xml:space="preserve">Can be implemented with hiding </w:t>
       </w:r>
       <w:proofErr w:type="spellStart"/>
       <w:r>
-        <w:t>diffrent</w:t>
+        <w:t>ctrs</w:t>
       </w:r>
       <w:proofErr w:type="spellEnd"/>
       <w:r>
-        <w:t xml:space="preserve"> names, can turn into ‘std::optional hell’)</w:t>
-      </w:r>
-    </w:p>
-    <w:p>
-      <w:pPr>
-        <w:pStyle w:val="Akapitzlist"/>
-        <w:numPr>
-          <w:ilvl w:val="0"/>
-          <w:numId w:val="3"/>
-        </w:numPr>
-      </w:pPr>
-      <w:r>
-        <w:t>Object creation (non-piecewise, unlike Builder) can be outsourced to:</w:t>
-      </w:r>
-    </w:p>
-    <w:p>
-      <w:pPr>
-        <w:pStyle w:val="Akapitzlist"/>
-        <w:numPr>
-          <w:ilvl w:val="1"/>
-          <w:numId w:val="3"/>
-        </w:numPr>
-      </w:pPr>
-      <w:r>
-        <w:t>Separate function (Factory method)</w:t>
-      </w:r>
-    </w:p>
-    <w:p>
-      <w:pPr>
-        <w:pStyle w:val="Akapitzlist"/>
-        <w:numPr>
-          <w:ilvl w:val="1"/>
-          <w:numId w:val="3"/>
-        </w:numPr>
-      </w:pPr>
-      <w:r>
-        <w:t>Separate class (Factory)</w:t>
-      </w:r>
-    </w:p>
-    <w:p>
-      <w:pPr>
-        <w:pStyle w:val="Akapitzlist"/>
-        <w:numPr>
-          <w:ilvl w:val="1"/>
-          <w:numId w:val="3"/>
-        </w:numPr>
-      </w:pPr>
-      <w:r>
-        <w:t>Hierarchy of factories (Abstract Factory)</w:t>
-      </w:r>
-    </w:p>
-    <w:p>
-      <w:pPr>
-        <w:pStyle w:val="Akapitzlist"/>
+        <w:t xml:space="preserve"> </w:t>
+      </w:r>
+      <w:r>
+        <w:t xml:space="preserve">(copy as well) in private part. Then providing member of class Singleton* singleton and static method if (singleton == </w:t>
+      </w:r>
+      <w:proofErr w:type="spellStart"/>
+      <w:r>
+        <w:t>nullptr</w:t>
+      </w:r>
+      <w:proofErr w:type="spellEnd"/>
+      <w:r>
+        <w:t xml:space="preserve">) -&gt; singleton = </w:t>
+      </w:r>
+      <w:proofErr w:type="spellStart"/>
+      <w:r>
+        <w:t>make_unique</w:t>
+      </w:r>
+      <w:proofErr w:type="spellEnd"/>
+      <w:r>
+        <w:t>&lt;Singleton</w:t>
+      </w:r>
+      <w:proofErr w:type="gramStart"/>
+      <w:r>
+        <w:t>&gt;(</w:t>
+      </w:r>
+      <w:proofErr w:type="gramEnd"/>
+      <w:r>
+        <w:t>) and return singleton beside if. This way every caller of this static method will get same instance of Singleton (first will allocate memory for it).</w:t>
+      </w:r>
+    </w:p>
+    <w:p>
+      <w:pPr>
+        <w:pStyle w:val="ListParagraph"/>
+        <w:numPr>
+          <w:ilvl w:val="0"/>
+          <w:numId w:val="3"/>
+        </w:numPr>
+      </w:pPr>
+      <w:proofErr w:type="spellStart"/>
+      <w:r>
+        <w:t>Monolit</w:t>
+      </w:r>
+      <w:proofErr w:type="spellEnd"/>
+      <w:r>
+        <w:t xml:space="preserve"> design pattern is type of Singleton where we have static data member (is one and common for all class instances)</w:t>
+      </w:r>
+    </w:p>
+    <w:p>
+      <w:r>
+        <w:rPr>
+          <w:noProof/>
+        </w:rPr>
+        <w:drawing>
+          <wp:inline distT="0" distB="0" distL="0" distR="0" wp14:anchorId="6D4AE53D" wp14:editId="3DA82A0C">
+            <wp:extent cx="4157077" cy="2454275"/>
+            <wp:effectExtent l="0" t="0" r="0" b="3175"/>
+            <wp:docPr id="2" name="Picture 2"/>
+            <wp:cNvGraphicFramePr>
+              <a:graphicFrameLocks xmlns:a="http://schemas.openxmlformats.org/drawingml/2006/main" noChangeAspect="1"/>
+            </wp:cNvGraphicFramePr>
+            <a:graphic xmlns:a="http://schemas.openxmlformats.org/drawingml/2006/main">
+              <a:graphicData uri="http://schemas.openxmlformats.org/drawingml/2006/picture">
+                <pic:pic xmlns:pic="http://schemas.openxmlformats.org/drawingml/2006/picture">
+                  <pic:nvPicPr>
+                    <pic:cNvPr id="1" name=""/>
+                    <pic:cNvPicPr/>
+                  </pic:nvPicPr>
+                  <pic:blipFill>
+                    <a:blip r:embed="rId9"/>
+                    <a:stretch>
+                      <a:fillRect/>
+                    </a:stretch>
+                  </pic:blipFill>
+                  <pic:spPr>
+                    <a:xfrm>
+                      <a:off x="0" y="0"/>
+                      <a:ext cx="4164722" cy="2458788"/>
+                    </a:xfrm>
+                    <a:prstGeom prst="rect">
+                      <a:avLst/>
+                    </a:prstGeom>
+                  </pic:spPr>
+                </pic:pic>
+              </a:graphicData>
+            </a:graphic>
+          </wp:inline>
+        </w:drawing>
+      </w:r>
+    </w:p>
+    <w:p>
+      <w:pPr>
+        <w:pStyle w:val="ListParagraph"/>
+      </w:pPr>
+    </w:p>
+    <w:p>
+      <w:pPr>
+        <w:pStyle w:val="ListParagraph"/>
         <w:numPr>
           <w:ilvl w:val="0"/>
           <w:numId w:val="1"/>
         </w:numPr>
       </w:pPr>
       <w:r>
-        <w:t xml:space="preserve">Prototype </w:t>
-      </w:r>
-    </w:p>
-    <w:p>
-      <w:pPr>
-        <w:pStyle w:val="Akapitzlist"/>
-        <w:numPr>
-          <w:ilvl w:val="0"/>
-          <w:numId w:val="3"/>
-        </w:numPr>
-      </w:pPr>
-      <w:r>
-        <w:t>Interface needs to implement prototype in means partially create object and store it somewhere to copy</w:t>
-      </w:r>
-    </w:p>
-    <w:p>
-      <w:pPr>
-        <w:pStyle w:val="Akapitzlist"/>
-        <w:numPr>
-          <w:ilvl w:val="0"/>
-          <w:numId w:val="3"/>
-        </w:numPr>
-      </w:pPr>
-      <w:r>
-        <w:t xml:space="preserve">User has to copy prototype (already created object – then he can customize fields of this object in his </w:t>
-      </w:r>
-      <w:proofErr w:type="spellStart"/>
-      <w:r>
-        <w:t>favour</w:t>
-      </w:r>
-      <w:proofErr w:type="spellEnd"/>
-      <w:r>
-        <w:t>, but for all other fields will be already filled with some values)</w:t>
-      </w:r>
-    </w:p>
-    <w:p>
-      <w:pPr>
-        <w:pStyle w:val="Akapitzlist"/>
-        <w:numPr>
-          <w:ilvl w:val="0"/>
-          <w:numId w:val="3"/>
-        </w:numPr>
-      </w:pPr>
-      <w:r>
-        <w:t>To make copy possible, interface has to implement copy constructor or implement serialization methods</w:t>
-      </w:r>
-    </w:p>
-    <w:p>
-      <w:pPr>
-        <w:pStyle w:val="Akapitzlist"/>
-        <w:numPr>
-          <w:ilvl w:val="0"/>
-          <w:numId w:val="1"/>
-        </w:numPr>
-      </w:pPr>
-      <w:r>
-        <w:t>Singleton</w:t>
-      </w:r>
-    </w:p>
-    <w:p>
-      <w:pPr>
-        <w:pStyle w:val="Akapitzlist"/>
-        <w:numPr>
-          <w:ilvl w:val="0"/>
-          <w:numId w:val="3"/>
-        </w:numPr>
-      </w:pPr>
-      <w:r>
-        <w:t>Only one component in the system (e.g. database or object factory)</w:t>
-      </w:r>
-    </w:p>
-    <w:p>
-      <w:pPr>
-        <w:pStyle w:val="Akapitzlist"/>
-        <w:numPr>
-          <w:ilvl w:val="0"/>
-          <w:numId w:val="3"/>
-        </w:numPr>
-      </w:pPr>
-      <w:r>
-        <w:t>E.g. when constructor is very expensive</w:t>
-      </w:r>
-    </w:p>
-    <w:p>
-      <w:pPr>
-        <w:pStyle w:val="Akapitzlist"/>
-        <w:numPr>
-          <w:ilvl w:val="0"/>
-          <w:numId w:val="3"/>
-        </w:numPr>
-      </w:pPr>
-      <w:r>
-        <w:t xml:space="preserve">Can be implemented with hiding </w:t>
-      </w:r>
-      <w:proofErr w:type="spellStart"/>
-      <w:r>
-        <w:t>ctrs</w:t>
-      </w:r>
-      <w:proofErr w:type="spellEnd"/>
-      <w:r>
-        <w:t xml:space="preserve"> </w:t>
-      </w:r>
-      <w:r>
-        <w:t xml:space="preserve">(copy as well) in private part. Then providing member of class Singleton* singleton and static method if (singleton == </w:t>
-      </w:r>
-      <w:proofErr w:type="spellStart"/>
-      <w:r>
-        <w:t>nullptr</w:t>
-      </w:r>
-      <w:proofErr w:type="spellEnd"/>
-      <w:r>
-        <w:t xml:space="preserve">) -&gt; singleton = </w:t>
-      </w:r>
-      <w:proofErr w:type="spellStart"/>
-      <w:r>
-        <w:t>make_unique</w:t>
-      </w:r>
-      <w:proofErr w:type="spellEnd"/>
-      <w:r>
-        <w:t>&lt;Singleton&gt;() and return singleton beside if. This way every caller of this static method will get same instance of Singleton (first will allocate memory for it).</w:t>
-      </w:r>
-    </w:p>
-    <w:p>
-      <w:pPr>
-        <w:pStyle w:val="Akapitzlist"/>
-        <w:numPr>
-          <w:ilvl w:val="0"/>
-          <w:numId w:val="3"/>
-        </w:numPr>
-      </w:pPr>
+        <w:t>Adapter</w:t>
+      </w:r>
     </w:p>
     <w:p>
       <w:pPr>
@@ -710,6 +1092,232 @@
 <file path=word/numbering.xml><?xml version="1.0" encoding="utf-8"?>
 <w:numbering xmlns:wpc="http://schemas.microsoft.com/office/word/2010/wordprocessingCanvas" xmlns:cx="http://schemas.microsoft.com/office/drawing/2014/chartex" xmlns:cx1="http://schemas.microsoft.com/office/drawing/2015/9/8/chartex" xmlns:cx2="http://schemas.microsoft.com/office/drawing/2015/10/21/chartex" xmlns:cx3="http://schemas.microsoft.com/office/drawing/2016/5/9/chartex" xmlns:cx4="http://schemas.microsoft.com/office/drawing/2016/5/10/chartex" xmlns:cx5="http://schemas.microsoft.com/office/drawing/2016/5/11/chartex" xmlns:cx6="http://schemas.microsoft.com/office/drawing/2016/5/12/chartex" xmlns:cx7="http://schemas.microsoft.com/office/drawing/2016/5/13/chartex" xmlns:cx8="http://schemas.microsoft.com/office/drawing/2016/5/14/chartex" xmlns:mc="http://schemas.openxmlformats.org/markup-compatibility/2006" xmlns:aink="http://schemas.microsoft.com/office/drawing/2016/ink" xmlns:am3d="http://schemas.microsoft.com/office/drawing/2017/model3d" xmlns:o="urn:schemas-microsoft-com:office:office" xmlns:r="http://schemas.openxmlformats.org/officeDocument/2006/relationships" xmlns:m="http://schemas.openxmlformats.org/officeDocument/2006/math" xmlns:v="urn:schemas-microsoft-com:vml" xmlns:wp14="http://schemas.microsoft.com/office/word/2010/wordprocessingDrawing" xmlns:wp="http://schemas.openxmlformats.org/drawingml/2006/wordprocessingDrawing" xmlns:w10="urn:schemas-microsoft-com:office:word" xmlns:w="http://schemas.openxmlformats.org/wordprocessingml/2006/main" xmlns:w14="http://schemas.microsoft.com/office/word/2010/wordml" xmlns:w15="http://schemas.microsoft.com/office/word/2012/wordml" xmlns:w16cex="http://schemas.microsoft.com/office/word/2018/wordml/cex" xmlns:w16cid="http://schemas.microsoft.com/office/word/2016/wordml/cid" xmlns:w16="http://schemas.microsoft.com/office/word/2018/wordml" xmlns:w16sdtdh="http://schemas.microsoft.com/office/word/2020/wordml/sdtdatahash" xmlns:w16se="http://schemas.microsoft.com/office/word/2015/wordml/symex" xmlns:wpg="http://schemas.microsoft.com/office/word/2010/wordprocessingGroup" xmlns:wpi="http://schemas.microsoft.com/office/word/2010/wordprocessingInk" xmlns:wne="http://schemas.microsoft.com/office/word/2006/wordml" xmlns:wps="http://schemas.microsoft.com/office/word/2010/wordprocessingShape" mc:Ignorable="w14 w15 w16se w16cid w16 w16cex w16sdtdh wp14">
   <w:abstractNum w:abstractNumId="0" w15:restartNumberingAfterBreak="0">
+    <w:nsid w:val="06632F70"/>
+    <w:multiLevelType w:val="hybridMultilevel"/>
+    <w:tmpl w:val="31C269E8"/>
+    <w:lvl w:ilvl="0" w:tplc="725810A0">
+      <w:start w:val="1"/>
+      <w:numFmt w:val="bullet"/>
+      <w:lvlText w:val="-"/>
+      <w:lvlJc w:val="left"/>
+      <w:pPr>
+        <w:ind w:left="1080" w:hanging="360"/>
+      </w:pPr>
+      <w:rPr>
+        <w:rFonts w:ascii="Calibri" w:eastAsiaTheme="minorHAnsi" w:hAnsi="Calibri" w:cs="Calibri" w:hint="default"/>
+      </w:rPr>
+    </w:lvl>
+    <w:lvl w:ilvl="1" w:tplc="04090003" w:tentative="1">
+      <w:start w:val="1"/>
+      <w:numFmt w:val="bullet"/>
+      <w:lvlText w:val="o"/>
+      <w:lvlJc w:val="left"/>
+      <w:pPr>
+        <w:ind w:left="1800" w:hanging="360"/>
+      </w:pPr>
+      <w:rPr>
+        <w:rFonts w:ascii="Courier New" w:hAnsi="Courier New" w:cs="Courier New" w:hint="default"/>
+      </w:rPr>
+    </w:lvl>
+    <w:lvl w:ilvl="2" w:tplc="04090005" w:tentative="1">
+      <w:start w:val="1"/>
+      <w:numFmt w:val="bullet"/>
+      <w:lvlText w:val=""/>
+      <w:lvlJc w:val="left"/>
+      <w:pPr>
+        <w:ind w:left="2520" w:hanging="360"/>
+      </w:pPr>
+      <w:rPr>
+        <w:rFonts w:ascii="Wingdings" w:hAnsi="Wingdings" w:hint="default"/>
+      </w:rPr>
+    </w:lvl>
+    <w:lvl w:ilvl="3" w:tplc="04090001" w:tentative="1">
+      <w:start w:val="1"/>
+      <w:numFmt w:val="bullet"/>
+      <w:lvlText w:val=""/>
+      <w:lvlJc w:val="left"/>
+      <w:pPr>
+        <w:ind w:left="3240" w:hanging="360"/>
+      </w:pPr>
+      <w:rPr>
+        <w:rFonts w:ascii="Symbol" w:hAnsi="Symbol" w:hint="default"/>
+      </w:rPr>
+    </w:lvl>
+    <w:lvl w:ilvl="4" w:tplc="04090003" w:tentative="1">
+      <w:start w:val="1"/>
+      <w:numFmt w:val="bullet"/>
+      <w:lvlText w:val="o"/>
+      <w:lvlJc w:val="left"/>
+      <w:pPr>
+        <w:ind w:left="3960" w:hanging="360"/>
+      </w:pPr>
+      <w:rPr>
+        <w:rFonts w:ascii="Courier New" w:hAnsi="Courier New" w:cs="Courier New" w:hint="default"/>
+      </w:rPr>
+    </w:lvl>
+    <w:lvl w:ilvl="5" w:tplc="04090005" w:tentative="1">
+      <w:start w:val="1"/>
+      <w:numFmt w:val="bullet"/>
+      <w:lvlText w:val=""/>
+      <w:lvlJc w:val="left"/>
+      <w:pPr>
+        <w:ind w:left="4680" w:hanging="360"/>
+      </w:pPr>
+      <w:rPr>
+        <w:rFonts w:ascii="Wingdings" w:hAnsi="Wingdings" w:hint="default"/>
+      </w:rPr>
+    </w:lvl>
+    <w:lvl w:ilvl="6" w:tplc="04090001" w:tentative="1">
+      <w:start w:val="1"/>
+      <w:numFmt w:val="bullet"/>
+      <w:lvlText w:val=""/>
+      <w:lvlJc w:val="left"/>
+      <w:pPr>
+        <w:ind w:left="5400" w:hanging="360"/>
+      </w:pPr>
+      <w:rPr>
+        <w:rFonts w:ascii="Symbol" w:hAnsi="Symbol" w:hint="default"/>
+      </w:rPr>
+    </w:lvl>
+    <w:lvl w:ilvl="7" w:tplc="04090003" w:tentative="1">
+      <w:start w:val="1"/>
+      <w:numFmt w:val="bullet"/>
+      <w:lvlText w:val="o"/>
+      <w:lvlJc w:val="left"/>
+      <w:pPr>
+        <w:ind w:left="6120" w:hanging="360"/>
+      </w:pPr>
+      <w:rPr>
+        <w:rFonts w:ascii="Courier New" w:hAnsi="Courier New" w:cs="Courier New" w:hint="default"/>
+      </w:rPr>
+    </w:lvl>
+    <w:lvl w:ilvl="8" w:tplc="04090005" w:tentative="1">
+      <w:start w:val="1"/>
+      <w:numFmt w:val="bullet"/>
+      <w:lvlText w:val=""/>
+      <w:lvlJc w:val="left"/>
+      <w:pPr>
+        <w:ind w:left="6840" w:hanging="360"/>
+      </w:pPr>
+      <w:rPr>
+        <w:rFonts w:ascii="Wingdings" w:hAnsi="Wingdings" w:hint="default"/>
+      </w:rPr>
+    </w:lvl>
+  </w:abstractNum>
+  <w:abstractNum w:abstractNumId="1" w15:restartNumberingAfterBreak="0">
+    <w:nsid w:val="0D4D00CB"/>
+    <w:multiLevelType w:val="hybridMultilevel"/>
+    <w:tmpl w:val="EE92E526"/>
+    <w:lvl w:ilvl="0" w:tplc="3132BDD4">
+      <w:start w:val="1"/>
+      <w:numFmt w:val="bullet"/>
+      <w:lvlText w:val="-"/>
+      <w:lvlJc w:val="left"/>
+      <w:pPr>
+        <w:ind w:left="720" w:hanging="360"/>
+      </w:pPr>
+      <w:rPr>
+        <w:rFonts w:ascii="Calibri" w:eastAsiaTheme="minorHAnsi" w:hAnsi="Calibri" w:cs="Calibri" w:hint="default"/>
+      </w:rPr>
+    </w:lvl>
+    <w:lvl w:ilvl="1" w:tplc="04090003" w:tentative="1">
+      <w:start w:val="1"/>
+      <w:numFmt w:val="bullet"/>
+      <w:lvlText w:val="o"/>
+      <w:lvlJc w:val="left"/>
+      <w:pPr>
+        <w:ind w:left="1440" w:hanging="360"/>
+      </w:pPr>
+      <w:rPr>
+        <w:rFonts w:ascii="Courier New" w:hAnsi="Courier New" w:cs="Courier New" w:hint="default"/>
+      </w:rPr>
+    </w:lvl>
+    <w:lvl w:ilvl="2" w:tplc="04090005" w:tentative="1">
+      <w:start w:val="1"/>
+      <w:numFmt w:val="bullet"/>
+      <w:lvlText w:val=""/>
+      <w:lvlJc w:val="left"/>
+      <w:pPr>
+        <w:ind w:left="2160" w:hanging="360"/>
+      </w:pPr>
+      <w:rPr>
+        <w:rFonts w:ascii="Wingdings" w:hAnsi="Wingdings" w:hint="default"/>
+      </w:rPr>
+    </w:lvl>
+    <w:lvl w:ilvl="3" w:tplc="04090001" w:tentative="1">
+      <w:start w:val="1"/>
+      <w:numFmt w:val="bullet"/>
+      <w:lvlText w:val=""/>
+      <w:lvlJc w:val="left"/>
+      <w:pPr>
+        <w:ind w:left="2880" w:hanging="360"/>
+      </w:pPr>
+      <w:rPr>
+        <w:rFonts w:ascii="Symbol" w:hAnsi="Symbol" w:hint="default"/>
+      </w:rPr>
+    </w:lvl>
+    <w:lvl w:ilvl="4" w:tplc="04090003" w:tentative="1">
+      <w:start w:val="1"/>
+      <w:numFmt w:val="bullet"/>
+      <w:lvlText w:val="o"/>
+      <w:lvlJc w:val="left"/>
+      <w:pPr>
+        <w:ind w:left="3600" w:hanging="360"/>
+      </w:pPr>
+      <w:rPr>
+        <w:rFonts w:ascii="Courier New" w:hAnsi="Courier New" w:cs="Courier New" w:hint="default"/>
+      </w:rPr>
+    </w:lvl>
+    <w:lvl w:ilvl="5" w:tplc="04090005" w:tentative="1">
+      <w:start w:val="1"/>
+      <w:numFmt w:val="bullet"/>
+      <w:lvlText w:val=""/>
+      <w:lvlJc w:val="left"/>
+      <w:pPr>
+        <w:ind w:left="4320" w:hanging="360"/>
+      </w:pPr>
+      <w:rPr>
+        <w:rFonts w:ascii="Wingdings" w:hAnsi="Wingdings" w:hint="default"/>
+      </w:rPr>
+    </w:lvl>
+    <w:lvl w:ilvl="6" w:tplc="04090001" w:tentative="1">
+      <w:start w:val="1"/>
+      <w:numFmt w:val="bullet"/>
+      <w:lvlText w:val=""/>
+      <w:lvlJc w:val="left"/>
+      <w:pPr>
+        <w:ind w:left="5040" w:hanging="360"/>
+      </w:pPr>
+      <w:rPr>
+        <w:rFonts w:ascii="Symbol" w:hAnsi="Symbol" w:hint="default"/>
+      </w:rPr>
+    </w:lvl>
+    <w:lvl w:ilvl="7" w:tplc="04090003" w:tentative="1">
+      <w:start w:val="1"/>
+      <w:numFmt w:val="bullet"/>
+      <w:lvlText w:val="o"/>
+      <w:lvlJc w:val="left"/>
+      <w:pPr>
+        <w:ind w:left="5760" w:hanging="360"/>
+      </w:pPr>
+      <w:rPr>
+        <w:rFonts w:ascii="Courier New" w:hAnsi="Courier New" w:cs="Courier New" w:hint="default"/>
+      </w:rPr>
+    </w:lvl>
+    <w:lvl w:ilvl="8" w:tplc="04090005" w:tentative="1">
+      <w:start w:val="1"/>
+      <w:numFmt w:val="bullet"/>
+      <w:lvlText w:val=""/>
+      <w:lvlJc w:val="left"/>
+      <w:pPr>
+        <w:ind w:left="6480" w:hanging="360"/>
+      </w:pPr>
+      <w:rPr>
+        <w:rFonts w:ascii="Wingdings" w:hAnsi="Wingdings" w:hint="default"/>
+      </w:rPr>
+    </w:lvl>
+  </w:abstractNum>
+  <w:abstractNum w:abstractNumId="2" w15:restartNumberingAfterBreak="0">
     <w:nsid w:val="3C205EB3"/>
     <w:multiLevelType w:val="hybridMultilevel"/>
     <w:tmpl w:val="34CA9132"/>
@@ -822,7 +1430,7 @@
       </w:rPr>
     </w:lvl>
   </w:abstractNum>
-  <w:abstractNum w:abstractNumId="1" w15:restartNumberingAfterBreak="0">
+  <w:abstractNum w:abstractNumId="3" w15:restartNumberingAfterBreak="0">
     <w:nsid w:val="3DE000BD"/>
     <w:multiLevelType w:val="hybridMultilevel"/>
     <w:tmpl w:val="40600142"/>
@@ -935,7 +1543,7 @@
       </w:rPr>
     </w:lvl>
   </w:abstractNum>
-  <w:abstractNum w:abstractNumId="2" w15:restartNumberingAfterBreak="0">
+  <w:abstractNum w:abstractNumId="4" w15:restartNumberingAfterBreak="0">
     <w:nsid w:val="44925963"/>
     <w:multiLevelType w:val="hybridMultilevel"/>
     <w:tmpl w:val="6F0CBC2A"/>
@@ -1024,7 +1632,7 @@
       </w:pPr>
     </w:lvl>
   </w:abstractNum>
-  <w:abstractNum w:abstractNumId="3" w15:restartNumberingAfterBreak="0">
+  <w:abstractNum w:abstractNumId="5" w15:restartNumberingAfterBreak="0">
     <w:nsid w:val="79B84A3B"/>
     <w:multiLevelType w:val="hybridMultilevel"/>
     <w:tmpl w:val="D63A2DC2"/>
@@ -1113,7 +1721,7 @@
       </w:pPr>
     </w:lvl>
   </w:abstractNum>
-  <w:abstractNum w:abstractNumId="4" w15:restartNumberingAfterBreak="0">
+  <w:abstractNum w:abstractNumId="6" w15:restartNumberingAfterBreak="0">
     <w:nsid w:val="7A950ACE"/>
     <w:multiLevelType w:val="hybridMultilevel"/>
     <w:tmpl w:val="8452BE06"/>
@@ -1227,18 +1835,24 @@
     </w:lvl>
   </w:abstractNum>
   <w:num w:numId="1">
+    <w:abstractNumId w:val="4"/>
+  </w:num>
+  <w:num w:numId="2">
+    <w:abstractNumId w:val="5"/>
+  </w:num>
+  <w:num w:numId="3">
+    <w:abstractNumId w:val="6"/>
+  </w:num>
+  <w:num w:numId="4">
     <w:abstractNumId w:val="2"/>
   </w:num>
-  <w:num w:numId="2">
+  <w:num w:numId="5">
     <w:abstractNumId w:val="3"/>
   </w:num>
-  <w:num w:numId="3">
-    <w:abstractNumId w:val="4"/>
-  </w:num>
-  <w:num w:numId="4">
+  <w:num w:numId="6">
     <w:abstractNumId w:val="0"/>
   </w:num>
-  <w:num w:numId="5">
+  <w:num w:numId="7">
     <w:abstractNumId w:val="1"/>
   </w:num>
 </w:numbering>
@@ -1639,17 +2253,17 @@
     <w:lsdException w:name="Unresolved Mention" w:semiHidden="1" w:unhideWhenUsed="1"/>
     <w:lsdException w:name="Smart Link" w:semiHidden="1" w:unhideWhenUsed="1"/>
   </w:latentStyles>
-  <w:style w:type="paragraph" w:default="1" w:styleId="Normalny">
+  <w:style w:type="paragraph" w:default="1" w:styleId="Normal">
     <w:name w:val="Normal"/>
     <w:qFormat/>
   </w:style>
-  <w:style w:type="character" w:default="1" w:styleId="Domylnaczcionkaakapitu">
+  <w:style w:type="character" w:default="1" w:styleId="DefaultParagraphFont">
     <w:name w:val="Default Paragraph Font"/>
     <w:uiPriority w:val="1"/>
     <w:semiHidden/>
     <w:unhideWhenUsed/>
   </w:style>
-  <w:style w:type="table" w:default="1" w:styleId="Standardowy">
+  <w:style w:type="table" w:default="1" w:styleId="TableNormal">
     <w:name w:val="Normal Table"/>
     <w:uiPriority w:val="99"/>
     <w:semiHidden/>
@@ -1664,15 +2278,15 @@
       </w:tblCellMar>
     </w:tblPr>
   </w:style>
-  <w:style w:type="numbering" w:default="1" w:styleId="Bezlisty">
+  <w:style w:type="numbering" w:default="1" w:styleId="NoList">
     <w:name w:val="No List"/>
     <w:uiPriority w:val="99"/>
     <w:semiHidden/>
     <w:unhideWhenUsed/>
   </w:style>
-  <w:style w:type="paragraph" w:styleId="Akapitzlist">
+  <w:style w:type="paragraph" w:styleId="ListParagraph">
     <w:name w:val="List Paragraph"/>
-    <w:basedOn w:val="Normalny"/>
+    <w:basedOn w:val="Normal"/>
     <w:uiPriority w:val="34"/>
     <w:qFormat/>
     <w:rsid w:val="0002531C"/>
@@ -1680,6 +2294,29 @@
       <w:ind w:left="720"/>
       <w:contextualSpacing/>
     </w:pPr>
+  </w:style>
+  <w:style w:type="character" w:styleId="Hyperlink">
+    <w:name w:val="Hyperlink"/>
+    <w:basedOn w:val="DefaultParagraphFont"/>
+    <w:uiPriority w:val="99"/>
+    <w:unhideWhenUsed/>
+    <w:rsid w:val="00B81B96"/>
+    <w:rPr>
+      <w:color w:val="0563C1" w:themeColor="hyperlink"/>
+      <w:u w:val="single"/>
+    </w:rPr>
+  </w:style>
+  <w:style w:type="character" w:styleId="UnresolvedMention">
+    <w:name w:val="Unresolved Mention"/>
+    <w:basedOn w:val="DefaultParagraphFont"/>
+    <w:uiPriority w:val="99"/>
+    <w:semiHidden/>
+    <w:unhideWhenUsed/>
+    <w:rsid w:val="00B81B96"/>
+    <w:rPr>
+      <w:color w:val="605E5C"/>
+      <w:shd w:val="clear" w:color="auto" w:fill="E1DFDD"/>
+    </w:rPr>
   </w:style>
 </w:styles>
 </file>

</xml_diff>

<commit_message>
Add Bridge to notes, fix adapter example
</commit_message>
<xml_diff>
--- a/Notes.docx
+++ b/Notes.docx
@@ -263,19 +263,11 @@
       </w:r>
       <w:proofErr w:type="spellStart"/>
       <w:r>
-        <w:t>add_</w:t>
-      </w:r>
-      <w:proofErr w:type="gramStart"/>
-      <w:r>
-        <w:t>entry</w:t>
+        <w:t>add_entry</w:t>
       </w:r>
       <w:proofErr w:type="spellEnd"/>
       <w:r>
-        <w:t>(</w:t>
-      </w:r>
-      <w:proofErr w:type="gramEnd"/>
-      <w:r>
-        <w:t>) method. Bad idea is to add new functionality to this class for saving journal to file. In case we have a lot of classes operating on strings, it would lead us to copying this functionality to other classes. It is better to create separate class for new concern (</w:t>
+        <w:t>() method. Bad idea is to add new functionality to this class for saving journal to file. In case we have a lot of classes operating on strings, it would lead us to copying this functionality to other classes. It is better to create separate class for new concern (</w:t>
       </w:r>
       <w:r>
         <w:t>interfacing with files).</w:t>
@@ -314,15 +306,7 @@
         </w:numPr>
       </w:pPr>
       <w:r>
-        <w:t xml:space="preserve">It is better to not come back to same class as it is already tested </w:t>
-      </w:r>
-      <w:proofErr w:type="gramStart"/>
-      <w:r>
-        <w:t>and also</w:t>
-      </w:r>
-      <w:proofErr w:type="gramEnd"/>
-      <w:r>
-        <w:t xml:space="preserve"> client maybe would have to recompile client program to use new library</w:t>
+        <w:t>It is better to not come back to same class as it is already tested and also client maybe would have to recompile client program to use new library</w:t>
       </w:r>
     </w:p>
     <w:p>
@@ -415,23 +399,7 @@
       </w:r>
       <w:proofErr w:type="spellEnd"/>
       <w:r>
-        <w:t xml:space="preserve"> witch were able to </w:t>
-      </w:r>
-      <w:proofErr w:type="gramStart"/>
-      <w:r>
-        <w:t>print(</w:t>
-      </w:r>
-      <w:proofErr w:type="gramEnd"/>
-      <w:r>
-        <w:t xml:space="preserve">), scan() and fax(). Every class inheriting from this interface has to implement all of </w:t>
-      </w:r>
-      <w:proofErr w:type="gramStart"/>
-      <w:r>
-        <w:t>these function</w:t>
-      </w:r>
-      <w:proofErr w:type="gramEnd"/>
-      <w:r>
-        <w:t xml:space="preserve"> even if it is only printer</w:t>
+        <w:t xml:space="preserve"> witch were able to print(), scan() and fax(). Every class inheriting from this interface has to implement all of these function even if it is only printer</w:t>
       </w:r>
     </w:p>
     <w:p>
@@ -632,15 +600,7 @@
       </w:r>
       <w:proofErr w:type="spellEnd"/>
       <w:r>
-        <w:t xml:space="preserve"> names, can turn into ‘</w:t>
-      </w:r>
-      <w:proofErr w:type="gramStart"/>
-      <w:r>
-        <w:t>std::</w:t>
-      </w:r>
-      <w:proofErr w:type="gramEnd"/>
-      <w:r>
-        <w:t>optional hell’)</w:t>
+        <w:t xml:space="preserve"> names, can turn into ‘std::optional hell’)</w:t>
       </w:r>
     </w:p>
     <w:p>
@@ -776,15 +736,7 @@
         </w:numPr>
       </w:pPr>
       <w:r>
-        <w:t xml:space="preserve">User </w:t>
-      </w:r>
-      <w:proofErr w:type="gramStart"/>
-      <w:r>
-        <w:t>has to</w:t>
-      </w:r>
-      <w:proofErr w:type="gramEnd"/>
-      <w:r>
-        <w:t xml:space="preserve"> copy prototype (already created object – then he can customize fields of this object in his </w:t>
+        <w:t xml:space="preserve">User has to copy prototype (already created object – then he can customize fields of this object in his </w:t>
       </w:r>
       <w:proofErr w:type="spellStart"/>
       <w:r>
@@ -804,15 +756,7 @@
         </w:numPr>
       </w:pPr>
       <w:r>
-        <w:t xml:space="preserve">To make copy possible, interface </w:t>
-      </w:r>
-      <w:proofErr w:type="gramStart"/>
-      <w:r>
-        <w:t>has to</w:t>
-      </w:r>
-      <w:proofErr w:type="gramEnd"/>
-      <w:r>
-        <w:t xml:space="preserve"> implement copy constructor or implement serialization methods</w:t>
+        <w:t>To make copy possible, interface has to implement copy constructor or implement serialization methods</w:t>
       </w:r>
     </w:p>
     <w:p>
@@ -902,32 +846,19 @@
         </w:numPr>
       </w:pPr>
       <w:r>
-        <w:t>Only one component in the system (</w:t>
-      </w:r>
-      <w:proofErr w:type="gramStart"/>
-      <w:r>
-        <w:t>e.g.</w:t>
-      </w:r>
-      <w:proofErr w:type="gramEnd"/>
-      <w:r>
-        <w:t xml:space="preserve"> database or object factory)</w:t>
-      </w:r>
-    </w:p>
-    <w:p>
-      <w:pPr>
-        <w:pStyle w:val="ListParagraph"/>
-        <w:numPr>
-          <w:ilvl w:val="0"/>
-          <w:numId w:val="3"/>
-        </w:numPr>
-      </w:pPr>
-      <w:proofErr w:type="gramStart"/>
-      <w:r>
-        <w:t>E.g.</w:t>
-      </w:r>
-      <w:proofErr w:type="gramEnd"/>
-      <w:r>
-        <w:t xml:space="preserve"> when constructor is very expensive</w:t>
+        <w:t>Only one component in the system (e.g. database or object factory)</w:t>
+      </w:r>
+    </w:p>
+    <w:p>
+      <w:pPr>
+        <w:pStyle w:val="ListParagraph"/>
+        <w:numPr>
+          <w:ilvl w:val="0"/>
+          <w:numId w:val="3"/>
+        </w:numPr>
+      </w:pPr>
+      <w:r>
+        <w:t>E.g. when constructor is very expensive</w:t>
       </w:r>
     </w:p>
     <w:p>
@@ -966,15 +897,7 @@
       </w:r>
       <w:proofErr w:type="spellEnd"/>
       <w:r>
-        <w:t>&lt;Singleton</w:t>
-      </w:r>
-      <w:proofErr w:type="gramStart"/>
-      <w:r>
-        <w:t>&gt;(</w:t>
-      </w:r>
-      <w:proofErr w:type="gramEnd"/>
-      <w:r>
-        <w:t>) and return singleton beside if. This way every caller of this static method will get same instance of Singleton (first will allocate memory for it).</w:t>
+        <w:t>&lt;Singleton&gt;() and return singleton beside if. This way every caller of this static method will get same instance of Singleton (first will allocate memory for it).</w:t>
       </w:r>
     </w:p>
     <w:p>
@@ -1255,8 +1178,63 @@
     <w:p/>
     <w:p>
       <w:pPr>
-        <w:ind w:left="360"/>
-      </w:pPr>
+        <w:pStyle w:val="ListParagraph"/>
+        <w:numPr>
+          <w:ilvl w:val="0"/>
+          <w:numId w:val="1"/>
+        </w:numPr>
+      </w:pPr>
+      <w:r>
+        <w:t>Bridge (structural)</w:t>
+      </w:r>
+    </w:p>
+    <w:p>
+      <w:pPr>
+        <w:pStyle w:val="ListParagraph"/>
+        <w:numPr>
+          <w:ilvl w:val="0"/>
+          <w:numId w:val="3"/>
+        </w:numPr>
+      </w:pPr>
+      <w:r>
+        <w:t xml:space="preserve">Can be implemented with </w:t>
+      </w:r>
+      <w:proofErr w:type="spellStart"/>
+      <w:r>
+        <w:t>pImpl</w:t>
+      </w:r>
+      <w:proofErr w:type="spellEnd"/>
+      <w:r>
+        <w:t xml:space="preserve"> idiom. We can have few implementations and </w:t>
+      </w:r>
+      <w:proofErr w:type="spellStart"/>
+      <w:r>
+        <w:t>unique_ptr</w:t>
+      </w:r>
+      <w:proofErr w:type="spellEnd"/>
+      <w:r>
+        <w:t xml:space="preserve"> to type of base class to those implementations. Then we can change the implementations of our interface dynamically. </w:t>
+      </w:r>
+    </w:p>
+    <w:p>
+      <w:pPr>
+        <w:pStyle w:val="ListParagraph"/>
+        <w:numPr>
+          <w:ilvl w:val="0"/>
+          <w:numId w:val="3"/>
+        </w:numPr>
+      </w:pPr>
+      <w:r>
+        <w:t xml:space="preserve">It is used to not create million classes for every implementation (app for windows, app for </w:t>
+      </w:r>
+      <w:proofErr w:type="spellStart"/>
+      <w:r>
+        <w:t>linux</w:t>
+      </w:r>
+      <w:proofErr w:type="spellEnd"/>
+      <w:r>
+        <w:t xml:space="preserve"> etc.) </w:t>
+      </w:r>
     </w:p>
     <w:sectPr>
       <w:pgSz w:w="12240" w:h="15840"/>

</xml_diff>

<commit_message>
Add notes about decorator
</commit_message>
<xml_diff>
--- a/Notes.docx
+++ b/Notes.docx
@@ -1314,9 +1314,46 @@
       </w:r>
     </w:p>
     <w:p>
-      <w:pPr>
-        <w:pStyle w:val="ListParagraph"/>
-      </w:pPr>
+      <w:r>
+        <w:rPr>
+          <w:noProof/>
+        </w:rPr>
+        <w:drawing>
+          <wp:inline distT="0" distB="0" distL="0" distR="0" wp14:anchorId="4658C55F" wp14:editId="04DA0412">
+            <wp:extent cx="5122045" cy="3630304"/>
+            <wp:effectExtent l="0" t="0" r="2540" b="8255"/>
+            <wp:docPr id="9" name="Picture 9" descr="Diagram&#10;&#10;Description automatically generated"/>
+            <wp:cNvGraphicFramePr>
+              <a:graphicFrameLocks xmlns:a="http://schemas.openxmlformats.org/drawingml/2006/main" noChangeAspect="1"/>
+            </wp:cNvGraphicFramePr>
+            <a:graphic xmlns:a="http://schemas.openxmlformats.org/drawingml/2006/main">
+              <a:graphicData uri="http://schemas.openxmlformats.org/drawingml/2006/picture">
+                <pic:pic xmlns:pic="http://schemas.openxmlformats.org/drawingml/2006/picture">
+                  <pic:nvPicPr>
+                    <pic:cNvPr id="9" name="Picture 9" descr="Diagram&#10;&#10;Description automatically generated"/>
+                    <pic:cNvPicPr/>
+                  </pic:nvPicPr>
+                  <pic:blipFill>
+                    <a:blip r:embed="rId12"/>
+                    <a:stretch>
+                      <a:fillRect/>
+                    </a:stretch>
+                  </pic:blipFill>
+                  <pic:spPr>
+                    <a:xfrm>
+                      <a:off x="0" y="0"/>
+                      <a:ext cx="5141554" cy="3644131"/>
+                    </a:xfrm>
+                    <a:prstGeom prst="rect">
+                      <a:avLst/>
+                    </a:prstGeom>
+                  </pic:spPr>
+                </pic:pic>
+              </a:graphicData>
+            </a:graphic>
+          </wp:inline>
+        </w:drawing>
+      </w:r>
     </w:p>
     <w:p>
       <w:pPr>
@@ -1327,6 +1364,7 @@
         </w:numPr>
       </w:pPr>
       <w:r>
+        <w:lastRenderedPageBreak/>
         <w:t>Composite (structural)</w:t>
       </w:r>
     </w:p>
@@ -1384,6 +1422,155 @@
       <w:proofErr w:type="spellEnd"/>
       <w:r>
         <w:t xml:space="preserve"> Products and box you work with (derived classes). </w:t>
+      </w:r>
+    </w:p>
+    <w:p>
+      <w:pPr>
+        <w:ind w:left="360"/>
+      </w:pPr>
+      <w:r>
+        <w:rPr>
+          <w:noProof/>
+        </w:rPr>
+        <w:drawing>
+          <wp:inline distT="0" distB="0" distL="0" distR="0" wp14:anchorId="14D7AD4B" wp14:editId="74705943">
+            <wp:extent cx="4496061" cy="2681785"/>
+            <wp:effectExtent l="0" t="0" r="0" b="4445"/>
+            <wp:docPr id="10" name="Picture 10" descr="Diagram&#10;&#10;Description automatically generated"/>
+            <wp:cNvGraphicFramePr>
+              <a:graphicFrameLocks xmlns:a="http://schemas.openxmlformats.org/drawingml/2006/main" noChangeAspect="1"/>
+            </wp:cNvGraphicFramePr>
+            <a:graphic xmlns:a="http://schemas.openxmlformats.org/drawingml/2006/main">
+              <a:graphicData uri="http://schemas.openxmlformats.org/drawingml/2006/picture">
+                <pic:pic xmlns:pic="http://schemas.openxmlformats.org/drawingml/2006/picture">
+                  <pic:nvPicPr>
+                    <pic:cNvPr id="10" name="Picture 10" descr="Diagram&#10;&#10;Description automatically generated"/>
+                    <pic:cNvPicPr/>
+                  </pic:nvPicPr>
+                  <pic:blipFill>
+                    <a:blip r:embed="rId13"/>
+                    <a:stretch>
+                      <a:fillRect/>
+                    </a:stretch>
+                  </pic:blipFill>
+                  <pic:spPr>
+                    <a:xfrm>
+                      <a:off x="0" y="0"/>
+                      <a:ext cx="4501881" cy="2685256"/>
+                    </a:xfrm>
+                    <a:prstGeom prst="rect">
+                      <a:avLst/>
+                    </a:prstGeom>
+                  </pic:spPr>
+                </pic:pic>
+              </a:graphicData>
+            </a:graphic>
+          </wp:inline>
+        </w:drawing>
+      </w:r>
+    </w:p>
+    <w:p>
+      <w:pPr>
+        <w:ind w:left="360"/>
+      </w:pPr>
+    </w:p>
+    <w:p>
+      <w:pPr>
+        <w:pStyle w:val="ListParagraph"/>
+        <w:numPr>
+          <w:ilvl w:val="0"/>
+          <w:numId w:val="1"/>
+        </w:numPr>
+      </w:pPr>
+      <w:r>
+        <w:t>Decorator</w:t>
+      </w:r>
+    </w:p>
+    <w:p>
+      <w:pPr>
+        <w:pStyle w:val="ListParagraph"/>
+        <w:numPr>
+          <w:ilvl w:val="0"/>
+          <w:numId w:val="3"/>
+        </w:numPr>
+      </w:pPr>
+      <w:r>
+        <w:t>Use aggregation instead of inheritance to expand functionality of some component</w:t>
+      </w:r>
+    </w:p>
+    <w:p>
+      <w:pPr>
+        <w:pStyle w:val="ListParagraph"/>
+        <w:numPr>
+          <w:ilvl w:val="0"/>
+          <w:numId w:val="3"/>
+        </w:numPr>
+      </w:pPr>
+      <w:r>
+        <w:t xml:space="preserve">Usually, decorator wraps the component that you want to expand, but also inherit from it, so in constructor it can take </w:t>
+      </w:r>
+      <w:proofErr w:type="gramStart"/>
+      <w:r>
+        <w:t>no</w:t>
+      </w:r>
+      <w:proofErr w:type="gramEnd"/>
+      <w:r>
+        <w:t xml:space="preserve"> only this component but also other decorator obj (dynamic polymorphism). </w:t>
+      </w:r>
+    </w:p>
+    <w:p>
+      <w:r>
+        <w:rPr>
+          <w:noProof/>
+        </w:rPr>
+        <w:drawing>
+          <wp:inline distT="0" distB="0" distL="0" distR="0" wp14:anchorId="4BB9711E" wp14:editId="696FAED4">
+            <wp:extent cx="4339988" cy="2618831"/>
+            <wp:effectExtent l="0" t="0" r="3810" b="0"/>
+            <wp:docPr id="11" name="Picture 11" descr="Diagram, text&#10;&#10;Description automatically generated"/>
+            <wp:cNvGraphicFramePr>
+              <a:graphicFrameLocks xmlns:a="http://schemas.openxmlformats.org/drawingml/2006/main" noChangeAspect="1"/>
+            </wp:cNvGraphicFramePr>
+            <a:graphic xmlns:a="http://schemas.openxmlformats.org/drawingml/2006/main">
+              <a:graphicData uri="http://schemas.openxmlformats.org/drawingml/2006/picture">
+                <pic:pic xmlns:pic="http://schemas.openxmlformats.org/drawingml/2006/picture">
+                  <pic:nvPicPr>
+                    <pic:cNvPr id="11" name="Picture 11" descr="Diagram, text&#10;&#10;Description automatically generated"/>
+                    <pic:cNvPicPr/>
+                  </pic:nvPicPr>
+                  <pic:blipFill>
+                    <a:blip r:embed="rId14"/>
+                    <a:stretch>
+                      <a:fillRect/>
+                    </a:stretch>
+                  </pic:blipFill>
+                  <pic:spPr>
+                    <a:xfrm>
+                      <a:off x="0" y="0"/>
+                      <a:ext cx="4346029" cy="2622476"/>
+                    </a:xfrm>
+                    <a:prstGeom prst="rect">
+                      <a:avLst/>
+                    </a:prstGeom>
+                  </pic:spPr>
+                </pic:pic>
+              </a:graphicData>
+            </a:graphic>
+          </wp:inline>
+        </w:drawing>
+      </w:r>
+    </w:p>
+    <w:p>
+      <w:pPr>
+        <w:pStyle w:val="ListParagraph"/>
+        <w:numPr>
+          <w:ilvl w:val="0"/>
+          <w:numId w:val="1"/>
+        </w:numPr>
+      </w:pPr>
+      <w:r>
+        <w:lastRenderedPageBreak/>
+        <w:t>Facade</w:t>
       </w:r>
     </w:p>
     <w:p>

</xml_diff>

<commit_message>
Add notes about facade
</commit_message>
<xml_diff>
--- a/Notes.docx
+++ b/Notes.docx
@@ -1580,6 +1580,84 @@
           <w:ilvl w:val="0"/>
           <w:numId w:val="3"/>
         </w:numPr>
+      </w:pPr>
+      <w:r>
+        <w:t xml:space="preserve">A facade is a class that provides a simple interface to a complex subsystem which contains lots of moving parts. A facade might provide limited functionality in comparison to working with the subsystem directly. However, it includes only those features </w:t>
+      </w:r>
+      <w:proofErr w:type="gramStart"/>
+      <w:r>
+        <w:t>that clients</w:t>
+      </w:r>
+      <w:proofErr w:type="gramEnd"/>
+      <w:r>
+        <w:t xml:space="preserve"> really care about.</w:t>
+      </w:r>
+    </w:p>
+    <w:p>
+      <w:pPr>
+        <w:pStyle w:val="ListParagraph"/>
+        <w:numPr>
+          <w:ilvl w:val="0"/>
+          <w:numId w:val="3"/>
+        </w:numPr>
+      </w:pPr>
+      <w:r>
+        <w:t>Having a facade is handy when you need to integrate your app with a sophisticated library that has dozens of features, but you just need a tiny bit of its functionality.</w:t>
+      </w:r>
+    </w:p>
+    <w:p>
+      <w:pPr>
+        <w:ind w:left="360"/>
+      </w:pPr>
+      <w:r>
+        <w:rPr>
+          <w:noProof/>
+        </w:rPr>
+        <w:drawing>
+          <wp:inline distT="0" distB="0" distL="0" distR="0" wp14:anchorId="31044A56" wp14:editId="4792BBB6">
+            <wp:extent cx="5138382" cy="3096754"/>
+            <wp:effectExtent l="0" t="0" r="5715" b="8890"/>
+            <wp:docPr id="13" name="Picture 13" descr="Diagram&#10;&#10;Description automatically generated"/>
+            <wp:cNvGraphicFramePr>
+              <a:graphicFrameLocks xmlns:a="http://schemas.openxmlformats.org/drawingml/2006/main" noChangeAspect="1"/>
+            </wp:cNvGraphicFramePr>
+            <a:graphic xmlns:a="http://schemas.openxmlformats.org/drawingml/2006/main">
+              <a:graphicData uri="http://schemas.openxmlformats.org/drawingml/2006/picture">
+                <pic:pic xmlns:pic="http://schemas.openxmlformats.org/drawingml/2006/picture">
+                  <pic:nvPicPr>
+                    <pic:cNvPr id="13" name="Picture 13" descr="Diagram&#10;&#10;Description automatically generated"/>
+                    <pic:cNvPicPr/>
+                  </pic:nvPicPr>
+                  <pic:blipFill>
+                    <a:blip r:embed="rId15"/>
+                    <a:stretch>
+                      <a:fillRect/>
+                    </a:stretch>
+                  </pic:blipFill>
+                  <pic:spPr>
+                    <a:xfrm>
+                      <a:off x="0" y="0"/>
+                      <a:ext cx="5141615" cy="3098702"/>
+                    </a:xfrm>
+                    <a:prstGeom prst="rect">
+                      <a:avLst/>
+                    </a:prstGeom>
+                  </pic:spPr>
+                </pic:pic>
+              </a:graphicData>
+            </a:graphic>
+          </wp:inline>
+        </w:drawing>
+      </w:r>
+    </w:p>
+    <w:p>
+      <w:pPr>
+        <w:ind w:left="360"/>
+      </w:pPr>
+    </w:p>
+    <w:p>
+      <w:pPr>
+        <w:ind w:left="360"/>
       </w:pPr>
     </w:p>
     <w:sectPr>

</xml_diff>